<commit_message>
Final exam script added
</commit_message>
<xml_diff>
--- a/Examen Final/RCHAN_FinalExam.docx
+++ b/Examen Final/RCHAN_FinalExam.docx
@@ -213,64 +213,8 @@
           <w:szCs w:val="24"/>
           <w:shd w:val="clear" w:color="auto" w:fill="FFFFFF"/>
         </w:rPr>
-        <w:t xml:space="preserve">Heart </w:t>
-      </w:r>
-      <w:proofErr w:type="spellStart"/>
-      <w:r>
-        <w:rPr>
-          <w:rFonts w:ascii="Arial" w:hAnsi="Arial" w:cs="Arial"/>
-          <w:color w:val="333333"/>
-          <w:sz w:val="24"/>
-          <w:szCs w:val="24"/>
-          <w:shd w:val="clear" w:color="auto" w:fill="FFFFFF"/>
-        </w:rPr>
-        <w:t>Attack</w:t>
-      </w:r>
-      <w:proofErr w:type="spellEnd"/>
-      <w:r>
-        <w:rPr>
-          <w:rFonts w:ascii="Arial" w:hAnsi="Arial" w:cs="Arial"/>
-          <w:color w:val="333333"/>
-          <w:sz w:val="24"/>
-          <w:szCs w:val="24"/>
-          <w:shd w:val="clear" w:color="auto" w:fill="FFFFFF"/>
-        </w:rPr>
-        <w:t xml:space="preserve"> </w:t>
-      </w:r>
-      <w:proofErr w:type="spellStart"/>
-      <w:r>
-        <w:rPr>
-          <w:rFonts w:ascii="Arial" w:hAnsi="Arial" w:cs="Arial"/>
-          <w:color w:val="333333"/>
-          <w:sz w:val="24"/>
-          <w:szCs w:val="24"/>
-          <w:shd w:val="clear" w:color="auto" w:fill="FFFFFF"/>
-        </w:rPr>
-        <w:t>Analysis</w:t>
-      </w:r>
-      <w:proofErr w:type="spellEnd"/>
-      <w:r>
-        <w:rPr>
-          <w:rFonts w:ascii="Arial" w:hAnsi="Arial" w:cs="Arial"/>
-          <w:color w:val="333333"/>
-          <w:sz w:val="24"/>
-          <w:szCs w:val="24"/>
-          <w:shd w:val="clear" w:color="auto" w:fill="FFFFFF"/>
-        </w:rPr>
-        <w:t xml:space="preserve"> &amp; </w:t>
-      </w:r>
-      <w:proofErr w:type="spellStart"/>
-      <w:r>
-        <w:rPr>
-          <w:rFonts w:ascii="Arial" w:hAnsi="Arial" w:cs="Arial"/>
-          <w:color w:val="333333"/>
-          <w:sz w:val="24"/>
-          <w:szCs w:val="24"/>
-          <w:shd w:val="clear" w:color="auto" w:fill="FFFFFF"/>
-        </w:rPr>
-        <w:t>Prediction</w:t>
-      </w:r>
-      <w:proofErr w:type="spellEnd"/>
+        <w:t>Heart Attack Analysis &amp; Prediction</w:t>
+      </w:r>
       <w:r>
         <w:rPr>
           <w:rFonts w:ascii="Arial" w:hAnsi="Arial" w:cs="Arial"/>
@@ -310,27 +254,15 @@
           <w:shd w:val="clear" w:color="auto" w:fill="FFFFFF"/>
         </w:rPr>
       </w:pPr>
-      <w:proofErr w:type="gramStart"/>
-      <w:r>
-        <w:rPr>
-          <w:rFonts w:ascii="Arial" w:hAnsi="Arial" w:cs="Arial"/>
-          <w:color w:val="333333"/>
-          <w:sz w:val="24"/>
-          <w:szCs w:val="24"/>
-          <w:shd w:val="clear" w:color="auto" w:fill="FFFFFF"/>
-        </w:rPr>
-        <w:t>Age :</w:t>
-      </w:r>
-      <w:proofErr w:type="gramEnd"/>
-      <w:r>
-        <w:rPr>
-          <w:rFonts w:ascii="Arial" w:hAnsi="Arial" w:cs="Arial"/>
-          <w:color w:val="333333"/>
-          <w:sz w:val="24"/>
-          <w:szCs w:val="24"/>
-          <w:shd w:val="clear" w:color="auto" w:fill="FFFFFF"/>
-        </w:rPr>
-        <w:t xml:space="preserve"> </w:t>
+      <w:r>
+        <w:rPr>
+          <w:rFonts w:ascii="Arial" w:hAnsi="Arial" w:cs="Arial"/>
+          <w:color w:val="333333"/>
+          <w:sz w:val="24"/>
+          <w:szCs w:val="24"/>
+          <w:shd w:val="clear" w:color="auto" w:fill="FFFFFF"/>
+        </w:rPr>
+        <w:t xml:space="preserve">Age : </w:t>
       </w:r>
       <w:r>
         <w:rPr>
@@ -361,27 +293,15 @@
           <w:shd w:val="clear" w:color="auto" w:fill="FFFFFF"/>
         </w:rPr>
       </w:pPr>
-      <w:proofErr w:type="gramStart"/>
-      <w:r>
-        <w:rPr>
-          <w:rFonts w:ascii="Arial" w:hAnsi="Arial" w:cs="Arial"/>
-          <w:color w:val="333333"/>
-          <w:sz w:val="24"/>
-          <w:szCs w:val="24"/>
-          <w:shd w:val="clear" w:color="auto" w:fill="FFFFFF"/>
-        </w:rPr>
-        <w:t>Sex :</w:t>
-      </w:r>
-      <w:proofErr w:type="gramEnd"/>
-      <w:r>
-        <w:rPr>
-          <w:rFonts w:ascii="Arial" w:hAnsi="Arial" w:cs="Arial"/>
-          <w:color w:val="333333"/>
-          <w:sz w:val="24"/>
-          <w:szCs w:val="24"/>
-          <w:shd w:val="clear" w:color="auto" w:fill="FFFFFF"/>
-        </w:rPr>
-        <w:t xml:space="preserve"> </w:t>
+      <w:r>
+        <w:rPr>
+          <w:rFonts w:ascii="Arial" w:hAnsi="Arial" w:cs="Arial"/>
+          <w:color w:val="333333"/>
+          <w:sz w:val="24"/>
+          <w:szCs w:val="24"/>
+          <w:shd w:val="clear" w:color="auto" w:fill="FFFFFF"/>
+        </w:rPr>
+        <w:t xml:space="preserve">Sex : </w:t>
       </w:r>
       <w:r>
         <w:rPr>
@@ -412,27 +332,15 @@
           <w:shd w:val="clear" w:color="auto" w:fill="FFFFFF"/>
         </w:rPr>
       </w:pPr>
-      <w:proofErr w:type="spellStart"/>
-      <w:r>
-        <w:rPr>
-          <w:rFonts w:ascii="Arial" w:hAnsi="Arial" w:cs="Arial"/>
-          <w:color w:val="333333"/>
-          <w:sz w:val="24"/>
-          <w:szCs w:val="24"/>
-          <w:shd w:val="clear" w:color="auto" w:fill="FFFFFF"/>
-        </w:rPr>
-        <w:t>exang</w:t>
-      </w:r>
-      <w:proofErr w:type="spellEnd"/>
-      <w:r>
-        <w:rPr>
-          <w:rFonts w:ascii="Arial" w:hAnsi="Arial" w:cs="Arial"/>
-          <w:color w:val="333333"/>
-          <w:sz w:val="24"/>
-          <w:szCs w:val="24"/>
-          <w:shd w:val="clear" w:color="auto" w:fill="FFFFFF"/>
-        </w:rPr>
-        <w:t xml:space="preserve">: </w:t>
+      <w:r>
+        <w:rPr>
+          <w:rFonts w:ascii="Arial" w:hAnsi="Arial" w:cs="Arial"/>
+          <w:color w:val="333333"/>
+          <w:sz w:val="24"/>
+          <w:szCs w:val="24"/>
+          <w:shd w:val="clear" w:color="auto" w:fill="FFFFFF"/>
+        </w:rPr>
+        <w:t xml:space="preserve">exang: </w:t>
       </w:r>
       <w:r>
         <w:rPr>
@@ -522,39 +430,15 @@
           <w:shd w:val="clear" w:color="auto" w:fill="FFFFFF"/>
         </w:rPr>
       </w:pPr>
-      <w:proofErr w:type="spellStart"/>
-      <w:proofErr w:type="gramStart"/>
-      <w:r>
-        <w:rPr>
-          <w:rFonts w:ascii="Arial" w:hAnsi="Arial" w:cs="Arial"/>
-          <w:color w:val="333333"/>
-          <w:sz w:val="24"/>
-          <w:szCs w:val="24"/>
-          <w:shd w:val="clear" w:color="auto" w:fill="FFFFFF"/>
-        </w:rPr>
-        <w:t>cp</w:t>
-      </w:r>
-      <w:proofErr w:type="spellEnd"/>
-      <w:r>
-        <w:rPr>
-          <w:rFonts w:ascii="Arial" w:hAnsi="Arial" w:cs="Arial"/>
-          <w:color w:val="333333"/>
-          <w:sz w:val="24"/>
-          <w:szCs w:val="24"/>
-          <w:shd w:val="clear" w:color="auto" w:fill="FFFFFF"/>
-        </w:rPr>
-        <w:t xml:space="preserve"> :</w:t>
-      </w:r>
-      <w:proofErr w:type="gramEnd"/>
-      <w:r>
-        <w:rPr>
-          <w:rFonts w:ascii="Arial" w:hAnsi="Arial" w:cs="Arial"/>
-          <w:color w:val="333333"/>
-          <w:sz w:val="24"/>
-          <w:szCs w:val="24"/>
-          <w:shd w:val="clear" w:color="auto" w:fill="FFFFFF"/>
-        </w:rPr>
-        <w:t xml:space="preserve"> </w:t>
+      <w:r>
+        <w:rPr>
+          <w:rFonts w:ascii="Arial" w:hAnsi="Arial" w:cs="Arial"/>
+          <w:color w:val="333333"/>
+          <w:sz w:val="24"/>
+          <w:szCs w:val="24"/>
+          <w:shd w:val="clear" w:color="auto" w:fill="FFFFFF"/>
+        </w:rPr>
+        <w:t xml:space="preserve">cp : </w:t>
       </w:r>
       <w:r>
         <w:rPr>
@@ -585,49 +469,15 @@
           <w:shd w:val="clear" w:color="auto" w:fill="FFFFFF"/>
         </w:rPr>
       </w:pPr>
-      <w:proofErr w:type="spellStart"/>
-      <w:r>
-        <w:rPr>
-          <w:rFonts w:ascii="Arial" w:hAnsi="Arial" w:cs="Arial"/>
-          <w:color w:val="333333"/>
-          <w:sz w:val="24"/>
-          <w:szCs w:val="24"/>
-          <w:shd w:val="clear" w:color="auto" w:fill="FFFFFF"/>
-        </w:rPr>
-        <w:t>Value</w:t>
-      </w:r>
-      <w:proofErr w:type="spellEnd"/>
-      <w:r>
-        <w:rPr>
-          <w:rFonts w:ascii="Arial" w:hAnsi="Arial" w:cs="Arial"/>
-          <w:color w:val="333333"/>
-          <w:sz w:val="24"/>
-          <w:szCs w:val="24"/>
-          <w:shd w:val="clear" w:color="auto" w:fill="FFFFFF"/>
-        </w:rPr>
-        <w:t xml:space="preserve"> 1: </w:t>
-      </w:r>
-      <w:proofErr w:type="spellStart"/>
-      <w:r>
-        <w:rPr>
-          <w:rFonts w:ascii="Arial" w:hAnsi="Arial" w:cs="Arial"/>
-          <w:color w:val="333333"/>
-          <w:sz w:val="24"/>
-          <w:szCs w:val="24"/>
-          <w:shd w:val="clear" w:color="auto" w:fill="FFFFFF"/>
-        </w:rPr>
-        <w:t>typical</w:t>
-      </w:r>
-      <w:proofErr w:type="spellEnd"/>
-      <w:r>
-        <w:rPr>
-          <w:rFonts w:ascii="Arial" w:hAnsi="Arial" w:cs="Arial"/>
-          <w:color w:val="333333"/>
-          <w:sz w:val="24"/>
-          <w:szCs w:val="24"/>
-          <w:shd w:val="clear" w:color="auto" w:fill="FFFFFF"/>
-        </w:rPr>
-        <w:t xml:space="preserve"> angina</w:t>
+      <w:r>
+        <w:rPr>
+          <w:rFonts w:ascii="Arial" w:hAnsi="Arial" w:cs="Arial"/>
+          <w:color w:val="333333"/>
+          <w:sz w:val="24"/>
+          <w:szCs w:val="24"/>
+          <w:shd w:val="clear" w:color="auto" w:fill="FFFFFF"/>
+        </w:rPr>
+        <w:t>Value 1: typical angina</w:t>
       </w:r>
     </w:p>
     <w:p>
@@ -648,49 +498,15 @@
           <w:shd w:val="clear" w:color="auto" w:fill="FFFFFF"/>
         </w:rPr>
       </w:pPr>
-      <w:proofErr w:type="spellStart"/>
-      <w:r>
-        <w:rPr>
-          <w:rFonts w:ascii="Arial" w:hAnsi="Arial" w:cs="Arial"/>
-          <w:color w:val="333333"/>
-          <w:sz w:val="24"/>
-          <w:szCs w:val="24"/>
-          <w:shd w:val="clear" w:color="auto" w:fill="FFFFFF"/>
-        </w:rPr>
-        <w:t>Value</w:t>
-      </w:r>
-      <w:proofErr w:type="spellEnd"/>
-      <w:r>
-        <w:rPr>
-          <w:rFonts w:ascii="Arial" w:hAnsi="Arial" w:cs="Arial"/>
-          <w:color w:val="333333"/>
-          <w:sz w:val="24"/>
-          <w:szCs w:val="24"/>
-          <w:shd w:val="clear" w:color="auto" w:fill="FFFFFF"/>
-        </w:rPr>
-        <w:t xml:space="preserve"> 2: </w:t>
-      </w:r>
-      <w:proofErr w:type="spellStart"/>
-      <w:r>
-        <w:rPr>
-          <w:rFonts w:ascii="Arial" w:hAnsi="Arial" w:cs="Arial"/>
-          <w:color w:val="333333"/>
-          <w:sz w:val="24"/>
-          <w:szCs w:val="24"/>
-          <w:shd w:val="clear" w:color="auto" w:fill="FFFFFF"/>
-        </w:rPr>
-        <w:t>atypical</w:t>
-      </w:r>
-      <w:proofErr w:type="spellEnd"/>
-      <w:r>
-        <w:rPr>
-          <w:rFonts w:ascii="Arial" w:hAnsi="Arial" w:cs="Arial"/>
-          <w:color w:val="333333"/>
-          <w:sz w:val="24"/>
-          <w:szCs w:val="24"/>
-          <w:shd w:val="clear" w:color="auto" w:fill="FFFFFF"/>
-        </w:rPr>
-        <w:t xml:space="preserve"> angina</w:t>
+      <w:r>
+        <w:rPr>
+          <w:rFonts w:ascii="Arial" w:hAnsi="Arial" w:cs="Arial"/>
+          <w:color w:val="333333"/>
+          <w:sz w:val="24"/>
+          <w:szCs w:val="24"/>
+          <w:shd w:val="clear" w:color="auto" w:fill="FFFFFF"/>
+        </w:rPr>
+        <w:t>Value 2: atypical angina</w:t>
       </w:r>
     </w:p>
     <w:p>
@@ -711,62 +527,16 @@
           <w:shd w:val="clear" w:color="auto" w:fill="FFFFFF"/>
         </w:rPr>
       </w:pPr>
-      <w:proofErr w:type="spellStart"/>
-      <w:r>
-        <w:rPr>
-          <w:rFonts w:ascii="Arial" w:hAnsi="Arial" w:cs="Arial"/>
-          <w:color w:val="333333"/>
-          <w:sz w:val="24"/>
-          <w:szCs w:val="24"/>
-          <w:shd w:val="clear" w:color="auto" w:fill="FFFFFF"/>
-        </w:rPr>
-        <w:t>Value</w:t>
-      </w:r>
-      <w:proofErr w:type="spellEnd"/>
-      <w:r>
-        <w:rPr>
-          <w:rFonts w:ascii="Arial" w:hAnsi="Arial" w:cs="Arial"/>
-          <w:color w:val="333333"/>
-          <w:sz w:val="24"/>
-          <w:szCs w:val="24"/>
-          <w:shd w:val="clear" w:color="auto" w:fill="FFFFFF"/>
-        </w:rPr>
-        <w:t xml:space="preserve"> 3: non-</w:t>
-      </w:r>
-      <w:proofErr w:type="spellStart"/>
-      <w:r>
-        <w:rPr>
-          <w:rFonts w:ascii="Arial" w:hAnsi="Arial" w:cs="Arial"/>
-          <w:color w:val="333333"/>
-          <w:sz w:val="24"/>
-          <w:szCs w:val="24"/>
-          <w:shd w:val="clear" w:color="auto" w:fill="FFFFFF"/>
-        </w:rPr>
-        <w:t>anginal</w:t>
-      </w:r>
-      <w:proofErr w:type="spellEnd"/>
-      <w:r>
-        <w:rPr>
-          <w:rFonts w:ascii="Arial" w:hAnsi="Arial" w:cs="Arial"/>
-          <w:color w:val="333333"/>
-          <w:sz w:val="24"/>
-          <w:szCs w:val="24"/>
-          <w:shd w:val="clear" w:color="auto" w:fill="FFFFFF"/>
-        </w:rPr>
-        <w:t xml:space="preserve"> </w:t>
-      </w:r>
-      <w:proofErr w:type="spellStart"/>
-      <w:r>
-        <w:rPr>
-          <w:rFonts w:ascii="Arial" w:hAnsi="Arial" w:cs="Arial"/>
-          <w:color w:val="333333"/>
-          <w:sz w:val="24"/>
-          <w:szCs w:val="24"/>
-          <w:shd w:val="clear" w:color="auto" w:fill="FFFFFF"/>
-        </w:rPr>
-        <w:t>pain</w:t>
-      </w:r>
-      <w:proofErr w:type="spellEnd"/>
+      <w:r>
+        <w:rPr>
+          <w:rFonts w:ascii="Arial" w:hAnsi="Arial" w:cs="Arial"/>
+          <w:color w:val="333333"/>
+          <w:sz w:val="24"/>
+          <w:szCs w:val="24"/>
+          <w:shd w:val="clear" w:color="auto" w:fill="FFFFFF"/>
+        </w:rPr>
+        <w:t>Value 3: non-anginal pain</w:t>
+      </w:r>
     </w:p>
     <w:p>
       <w:pPr>
@@ -786,40 +556,16 @@
           <w:shd w:val="clear" w:color="auto" w:fill="FFFFFF"/>
         </w:rPr>
       </w:pPr>
-      <w:proofErr w:type="spellStart"/>
-      <w:r>
-        <w:rPr>
-          <w:rFonts w:ascii="Arial" w:hAnsi="Arial" w:cs="Arial"/>
-          <w:color w:val="333333"/>
-          <w:sz w:val="24"/>
-          <w:szCs w:val="24"/>
-          <w:shd w:val="clear" w:color="auto" w:fill="FFFFFF"/>
-        </w:rPr>
-        <w:t>Value</w:t>
-      </w:r>
-      <w:proofErr w:type="spellEnd"/>
-      <w:r>
-        <w:rPr>
-          <w:rFonts w:ascii="Arial" w:hAnsi="Arial" w:cs="Arial"/>
-          <w:color w:val="333333"/>
-          <w:sz w:val="24"/>
-          <w:szCs w:val="24"/>
-          <w:shd w:val="clear" w:color="auto" w:fill="FFFFFF"/>
-        </w:rPr>
-        <w:t xml:space="preserve"> 4: </w:t>
-      </w:r>
-      <w:proofErr w:type="spellStart"/>
-      <w:r>
-        <w:rPr>
-          <w:rFonts w:ascii="Arial" w:hAnsi="Arial" w:cs="Arial"/>
-          <w:color w:val="333333"/>
-          <w:sz w:val="24"/>
-          <w:szCs w:val="24"/>
-          <w:shd w:val="clear" w:color="auto" w:fill="FFFFFF"/>
-        </w:rPr>
-        <w:t>asymptomatic</w:t>
-      </w:r>
-      <w:proofErr w:type="spellEnd"/>
+      <w:r>
+        <w:rPr>
+          <w:rFonts w:ascii="Arial" w:hAnsi="Arial" w:cs="Arial"/>
+          <w:color w:val="333333"/>
+          <w:sz w:val="24"/>
+          <w:szCs w:val="24"/>
+          <w:shd w:val="clear" w:color="auto" w:fill="FFFFFF"/>
+        </w:rPr>
+        <w:t>Value 4: asymptomatic</w:t>
+      </w:r>
     </w:p>
     <w:p>
       <w:pPr>
@@ -839,39 +585,15 @@
           <w:shd w:val="clear" w:color="auto" w:fill="FFFFFF"/>
         </w:rPr>
       </w:pPr>
-      <w:proofErr w:type="spellStart"/>
-      <w:proofErr w:type="gramStart"/>
-      <w:r>
-        <w:rPr>
-          <w:rFonts w:ascii="Arial" w:hAnsi="Arial" w:cs="Arial"/>
-          <w:color w:val="333333"/>
-          <w:sz w:val="24"/>
-          <w:szCs w:val="24"/>
-          <w:shd w:val="clear" w:color="auto" w:fill="FFFFFF"/>
-        </w:rPr>
-        <w:t>trtbps</w:t>
-      </w:r>
-      <w:proofErr w:type="spellEnd"/>
-      <w:r>
-        <w:rPr>
-          <w:rFonts w:ascii="Arial" w:hAnsi="Arial" w:cs="Arial"/>
-          <w:color w:val="333333"/>
-          <w:sz w:val="24"/>
-          <w:szCs w:val="24"/>
-          <w:shd w:val="clear" w:color="auto" w:fill="FFFFFF"/>
-        </w:rPr>
-        <w:t xml:space="preserve"> :</w:t>
-      </w:r>
-      <w:proofErr w:type="gramEnd"/>
-      <w:r>
-        <w:rPr>
-          <w:rFonts w:ascii="Arial" w:hAnsi="Arial" w:cs="Arial"/>
-          <w:color w:val="333333"/>
-          <w:sz w:val="24"/>
-          <w:szCs w:val="24"/>
-          <w:shd w:val="clear" w:color="auto" w:fill="FFFFFF"/>
-        </w:rPr>
-        <w:t xml:space="preserve"> </w:t>
+      <w:r>
+        <w:rPr>
+          <w:rFonts w:ascii="Arial" w:hAnsi="Arial" w:cs="Arial"/>
+          <w:color w:val="333333"/>
+          <w:sz w:val="24"/>
+          <w:szCs w:val="24"/>
+          <w:shd w:val="clear" w:color="auto" w:fill="FFFFFF"/>
+        </w:rPr>
+        <w:t xml:space="preserve">trtbps : </w:t>
       </w:r>
       <w:r>
         <w:rPr>
@@ -932,27 +654,15 @@
           <w:shd w:val="clear" w:color="auto" w:fill="FFFFFF"/>
         </w:rPr>
       </w:pPr>
-      <w:proofErr w:type="gramStart"/>
-      <w:r>
-        <w:rPr>
-          <w:rFonts w:ascii="Arial" w:hAnsi="Arial" w:cs="Arial"/>
-          <w:color w:val="333333"/>
-          <w:sz w:val="24"/>
-          <w:szCs w:val="24"/>
-          <w:shd w:val="clear" w:color="auto" w:fill="FFFFFF"/>
-        </w:rPr>
-        <w:t>chol :</w:t>
-      </w:r>
-      <w:proofErr w:type="gramEnd"/>
-      <w:r>
-        <w:rPr>
-          <w:rFonts w:ascii="Arial" w:hAnsi="Arial" w:cs="Arial"/>
-          <w:color w:val="333333"/>
-          <w:sz w:val="24"/>
-          <w:szCs w:val="24"/>
-          <w:shd w:val="clear" w:color="auto" w:fill="FFFFFF"/>
-        </w:rPr>
-        <w:t xml:space="preserve"> </w:t>
+      <w:r>
+        <w:rPr>
+          <w:rFonts w:ascii="Arial" w:hAnsi="Arial" w:cs="Arial"/>
+          <w:color w:val="333333"/>
+          <w:sz w:val="24"/>
+          <w:szCs w:val="24"/>
+          <w:shd w:val="clear" w:color="auto" w:fill="FFFFFF"/>
+        </w:rPr>
+        <w:t xml:space="preserve">chol : </w:t>
       </w:r>
       <w:r>
         <w:rPr>
@@ -1013,39 +723,15 @@
           <w:shd w:val="clear" w:color="auto" w:fill="FFFFFF"/>
         </w:rPr>
       </w:pPr>
-      <w:proofErr w:type="spellStart"/>
-      <w:proofErr w:type="gramStart"/>
-      <w:r>
-        <w:rPr>
-          <w:rFonts w:ascii="Arial" w:hAnsi="Arial" w:cs="Arial"/>
-          <w:color w:val="333333"/>
-          <w:sz w:val="24"/>
-          <w:szCs w:val="24"/>
-          <w:shd w:val="clear" w:color="auto" w:fill="FFFFFF"/>
-        </w:rPr>
-        <w:t>fbs</w:t>
-      </w:r>
-      <w:proofErr w:type="spellEnd"/>
-      <w:r>
-        <w:rPr>
-          <w:rFonts w:ascii="Arial" w:hAnsi="Arial" w:cs="Arial"/>
-          <w:color w:val="333333"/>
-          <w:sz w:val="24"/>
-          <w:szCs w:val="24"/>
-          <w:shd w:val="clear" w:color="auto" w:fill="FFFFFF"/>
-        </w:rPr>
-        <w:t xml:space="preserve"> :</w:t>
-      </w:r>
-      <w:proofErr w:type="gramEnd"/>
-      <w:r>
-        <w:rPr>
-          <w:rFonts w:ascii="Arial" w:hAnsi="Arial" w:cs="Arial"/>
-          <w:color w:val="333333"/>
-          <w:sz w:val="24"/>
-          <w:szCs w:val="24"/>
-          <w:shd w:val="clear" w:color="auto" w:fill="FFFFFF"/>
-        </w:rPr>
-        <w:t xml:space="preserve"> (</w:t>
+      <w:r>
+        <w:rPr>
+          <w:rFonts w:ascii="Arial" w:hAnsi="Arial" w:cs="Arial"/>
+          <w:color w:val="333333"/>
+          <w:sz w:val="24"/>
+          <w:szCs w:val="24"/>
+          <w:shd w:val="clear" w:color="auto" w:fill="FFFFFF"/>
+        </w:rPr>
+        <w:t>fbs : (</w:t>
       </w:r>
       <w:r>
         <w:rPr>
@@ -1086,49 +772,15 @@
           <w:shd w:val="clear" w:color="auto" w:fill="FFFFFF"/>
         </w:rPr>
       </w:pPr>
-      <w:proofErr w:type="spellStart"/>
-      <w:r>
-        <w:rPr>
-          <w:rFonts w:ascii="Arial" w:hAnsi="Arial" w:cs="Arial"/>
-          <w:color w:val="333333"/>
-          <w:sz w:val="24"/>
-          <w:szCs w:val="24"/>
-          <w:shd w:val="clear" w:color="auto" w:fill="FFFFFF"/>
-        </w:rPr>
-        <w:t>rest_</w:t>
-      </w:r>
-      <w:proofErr w:type="gramStart"/>
-      <w:r>
-        <w:rPr>
-          <w:rFonts w:ascii="Arial" w:hAnsi="Arial" w:cs="Arial"/>
-          <w:color w:val="333333"/>
-          <w:sz w:val="24"/>
-          <w:szCs w:val="24"/>
-          <w:shd w:val="clear" w:color="auto" w:fill="FFFFFF"/>
-        </w:rPr>
-        <w:t>ecg</w:t>
-      </w:r>
-      <w:proofErr w:type="spellEnd"/>
-      <w:r>
-        <w:rPr>
-          <w:rFonts w:ascii="Arial" w:hAnsi="Arial" w:cs="Arial"/>
-          <w:color w:val="333333"/>
-          <w:sz w:val="24"/>
-          <w:szCs w:val="24"/>
-          <w:shd w:val="clear" w:color="auto" w:fill="FFFFFF"/>
-        </w:rPr>
-        <w:t xml:space="preserve"> :</w:t>
-      </w:r>
-      <w:proofErr w:type="gramEnd"/>
-      <w:r>
-        <w:rPr>
-          <w:rFonts w:ascii="Arial" w:hAnsi="Arial" w:cs="Arial"/>
-          <w:color w:val="333333"/>
-          <w:sz w:val="24"/>
-          <w:szCs w:val="24"/>
-          <w:shd w:val="clear" w:color="auto" w:fill="FFFFFF"/>
-        </w:rPr>
-        <w:t xml:space="preserve"> resultados electrocardiográficos en reposo</w:t>
+      <w:r>
+        <w:rPr>
+          <w:rFonts w:ascii="Arial" w:hAnsi="Arial" w:cs="Arial"/>
+          <w:color w:val="333333"/>
+          <w:sz w:val="24"/>
+          <w:szCs w:val="24"/>
+          <w:shd w:val="clear" w:color="auto" w:fill="FFFFFF"/>
+        </w:rPr>
+        <w:t>rest_ecg : resultados electrocardiográficos en reposo</w:t>
       </w:r>
     </w:p>
     <w:p>
@@ -1149,27 +801,15 @@
           <w:shd w:val="clear" w:color="auto" w:fill="FFFFFF"/>
         </w:rPr>
       </w:pPr>
-      <w:proofErr w:type="spellStart"/>
-      <w:r>
-        <w:rPr>
-          <w:rFonts w:ascii="Arial" w:hAnsi="Arial" w:cs="Arial"/>
-          <w:color w:val="333333"/>
-          <w:sz w:val="24"/>
-          <w:szCs w:val="24"/>
-          <w:shd w:val="clear" w:color="auto" w:fill="FFFFFF"/>
-        </w:rPr>
-        <w:t>Value</w:t>
-      </w:r>
-      <w:proofErr w:type="spellEnd"/>
-      <w:r>
-        <w:rPr>
-          <w:rFonts w:ascii="Arial" w:hAnsi="Arial" w:cs="Arial"/>
-          <w:color w:val="333333"/>
-          <w:sz w:val="24"/>
-          <w:szCs w:val="24"/>
-          <w:shd w:val="clear" w:color="auto" w:fill="FFFFFF"/>
-        </w:rPr>
-        <w:t xml:space="preserve"> 0: normal</w:t>
+      <w:r>
+        <w:rPr>
+          <w:rFonts w:ascii="Arial" w:hAnsi="Arial" w:cs="Arial"/>
+          <w:color w:val="333333"/>
+          <w:sz w:val="24"/>
+          <w:szCs w:val="24"/>
+          <w:shd w:val="clear" w:color="auto" w:fill="FFFFFF"/>
+        </w:rPr>
+        <w:t>Value 0: normal</w:t>
       </w:r>
     </w:p>
     <w:p>
@@ -1190,27 +830,15 @@
           <w:shd w:val="clear" w:color="auto" w:fill="FFFFFF"/>
         </w:rPr>
       </w:pPr>
-      <w:proofErr w:type="spellStart"/>
-      <w:r>
-        <w:rPr>
-          <w:rFonts w:ascii="Arial" w:hAnsi="Arial" w:cs="Arial"/>
-          <w:color w:val="333333"/>
-          <w:sz w:val="24"/>
-          <w:szCs w:val="24"/>
-          <w:shd w:val="clear" w:color="auto" w:fill="FFFFFF"/>
-        </w:rPr>
-        <w:t>Value</w:t>
-      </w:r>
-      <w:proofErr w:type="spellEnd"/>
-      <w:r>
-        <w:rPr>
-          <w:rFonts w:ascii="Arial" w:hAnsi="Arial" w:cs="Arial"/>
-          <w:color w:val="333333"/>
-          <w:sz w:val="24"/>
-          <w:szCs w:val="24"/>
-          <w:shd w:val="clear" w:color="auto" w:fill="FFFFFF"/>
-        </w:rPr>
-        <w:t xml:space="preserve"> 1: </w:t>
+      <w:r>
+        <w:rPr>
+          <w:rFonts w:ascii="Arial" w:hAnsi="Arial" w:cs="Arial"/>
+          <w:color w:val="333333"/>
+          <w:sz w:val="24"/>
+          <w:szCs w:val="24"/>
+          <w:shd w:val="clear" w:color="auto" w:fill="FFFFFF"/>
+        </w:rPr>
+        <w:t xml:space="preserve">Value 1: </w:t>
       </w:r>
       <w:r>
         <w:rPr>
@@ -1360,29 +988,7 @@
           <w:szCs w:val="24"/>
           <w:shd w:val="clear" w:color="auto" w:fill="FFFFFF"/>
         </w:rPr>
-        <w:t xml:space="preserve">0.05 </w:t>
-      </w:r>
-      <w:proofErr w:type="spellStart"/>
-      <w:r>
-        <w:rPr>
-          <w:rFonts w:ascii="Arial" w:hAnsi="Arial" w:cs="Arial"/>
-          <w:color w:val="333333"/>
-          <w:sz w:val="24"/>
-          <w:szCs w:val="24"/>
-          <w:shd w:val="clear" w:color="auto" w:fill="FFFFFF"/>
-        </w:rPr>
-        <w:t>mV</w:t>
-      </w:r>
-      <w:proofErr w:type="spellEnd"/>
-      <w:r>
-        <w:rPr>
-          <w:rFonts w:ascii="Arial" w:hAnsi="Arial" w:cs="Arial"/>
-          <w:color w:val="333333"/>
-          <w:sz w:val="24"/>
-          <w:szCs w:val="24"/>
-          <w:shd w:val="clear" w:color="auto" w:fill="FFFFFF"/>
-        </w:rPr>
-        <w:t>)</w:t>
+        <w:t>0.05 mV)</w:t>
       </w:r>
     </w:p>
     <w:p>
@@ -1403,27 +1009,15 @@
           <w:shd w:val="clear" w:color="auto" w:fill="FFFFFF"/>
         </w:rPr>
       </w:pPr>
-      <w:proofErr w:type="spellStart"/>
-      <w:r>
-        <w:rPr>
-          <w:rFonts w:ascii="Arial" w:hAnsi="Arial" w:cs="Arial"/>
-          <w:color w:val="333333"/>
-          <w:sz w:val="24"/>
-          <w:szCs w:val="24"/>
-          <w:shd w:val="clear" w:color="auto" w:fill="FFFFFF"/>
-        </w:rPr>
-        <w:t>Value</w:t>
-      </w:r>
-      <w:proofErr w:type="spellEnd"/>
-      <w:r>
-        <w:rPr>
-          <w:rFonts w:ascii="Arial" w:hAnsi="Arial" w:cs="Arial"/>
-          <w:color w:val="333333"/>
-          <w:sz w:val="24"/>
-          <w:szCs w:val="24"/>
-          <w:shd w:val="clear" w:color="auto" w:fill="FFFFFF"/>
-        </w:rPr>
-        <w:t xml:space="preserve"> 2: mostrando hipertrofia ventricular izquierda probable o definitiva según los criterios de Este</w:t>
+      <w:r>
+        <w:rPr>
+          <w:rFonts w:ascii="Arial" w:hAnsi="Arial" w:cs="Arial"/>
+          <w:color w:val="333333"/>
+          <w:sz w:val="24"/>
+          <w:szCs w:val="24"/>
+          <w:shd w:val="clear" w:color="auto" w:fill="FFFFFF"/>
+        </w:rPr>
+        <w:t>Value 2: mostrando hipertrofia ventricular izquierda probable o definitiva según los criterios de Este</w:t>
       </w:r>
     </w:p>
     <w:p>
@@ -1444,8 +1038,6 @@
           <w:shd w:val="clear" w:color="auto" w:fill="FFFFFF"/>
         </w:rPr>
       </w:pPr>
-      <w:proofErr w:type="spellStart"/>
-      <w:proofErr w:type="gramStart"/>
       <w:r>
         <w:rPr>
           <w:rFonts w:ascii="Arial" w:hAnsi="Arial" w:cs="Arial"/>
@@ -1455,31 +1047,7 @@
           <w:shd w:val="clear" w:color="auto" w:fill="FFFFFF"/>
           <w:lang w:val="en-US"/>
         </w:rPr>
-        <w:t>thalach</w:t>
-      </w:r>
-      <w:proofErr w:type="spellEnd"/>
-      <w:r>
-        <w:rPr>
-          <w:rFonts w:ascii="Arial" w:hAnsi="Arial" w:cs="Arial"/>
-          <w:color w:val="333333"/>
-          <w:sz w:val="24"/>
-          <w:szCs w:val="24"/>
-          <w:shd w:val="clear" w:color="auto" w:fill="FFFFFF"/>
-          <w:lang w:val="en-US"/>
-        </w:rPr>
-        <w:t xml:space="preserve"> :</w:t>
-      </w:r>
-      <w:proofErr w:type="gramEnd"/>
-      <w:r>
-        <w:rPr>
-          <w:rFonts w:ascii="Arial" w:hAnsi="Arial" w:cs="Arial"/>
-          <w:color w:val="333333"/>
-          <w:sz w:val="24"/>
-          <w:szCs w:val="24"/>
-          <w:shd w:val="clear" w:color="auto" w:fill="FFFFFF"/>
-          <w:lang w:val="en-US"/>
-        </w:rPr>
-        <w:t xml:space="preserve"> </w:t>
+        <w:t xml:space="preserve">thalach : </w:t>
       </w:r>
       <w:r>
         <w:rPr>
@@ -1752,29 +1320,7 @@
           <w:szCs w:val="24"/>
           <w:shd w:val="clear" w:color="auto" w:fill="FFFFFF"/>
         </w:rPr>
-        <w:t xml:space="preserve">Particionamos la data usando un 80% para el entrenamiento y un 20% para </w:t>
-      </w:r>
-      <w:proofErr w:type="gramStart"/>
-      <w:r>
-        <w:rPr>
-          <w:rFonts w:ascii="Arial" w:hAnsi="Arial" w:cs="Arial"/>
-          <w:color w:val="333333"/>
-          <w:sz w:val="24"/>
-          <w:szCs w:val="24"/>
-          <w:shd w:val="clear" w:color="auto" w:fill="FFFFFF"/>
-        </w:rPr>
-        <w:t>el test</w:t>
-      </w:r>
-      <w:proofErr w:type="gramEnd"/>
-      <w:r>
-        <w:rPr>
-          <w:rFonts w:ascii="Arial" w:hAnsi="Arial" w:cs="Arial"/>
-          <w:color w:val="333333"/>
-          <w:sz w:val="24"/>
-          <w:szCs w:val="24"/>
-          <w:shd w:val="clear" w:color="auto" w:fill="FFFFFF"/>
-        </w:rPr>
-        <w:t>.</w:t>
+        <w:t>Particionamos la data usando un 80% para el entrenamiento y un 20% para el test.</w:t>
       </w:r>
     </w:p>
     <w:p>
@@ -1829,7 +1375,6 @@
         </w:rPr>
         <w:br/>
       </w:r>
-      <w:proofErr w:type="spellStart"/>
       <w:r>
         <w:rPr>
           <w:rFonts w:ascii="Consolas" w:eastAsia="Times New Roman" w:hAnsi="Consolas" w:cs="Times New Roman"/>
@@ -1842,7 +1387,6 @@
         </w:rPr>
         <w:t>setwd</w:t>
       </w:r>
-      <w:proofErr w:type="spellEnd"/>
       <w:r>
         <w:rPr>
           <w:rFonts w:ascii="Consolas" w:eastAsia="Times New Roman" w:hAnsi="Consolas" w:cs="Times New Roman"/>
@@ -2033,7 +1577,6 @@
         </w:rPr>
         <w:br/>
       </w:r>
-      <w:proofErr w:type="spellStart"/>
       <w:r>
         <w:rPr>
           <w:rFonts w:ascii="Consolas" w:eastAsia="Times New Roman" w:hAnsi="Consolas" w:cs="Times New Roman"/>
@@ -2046,7 +1589,6 @@
         </w:rPr>
         <w:t>getwd</w:t>
       </w:r>
-      <w:proofErr w:type="spellEnd"/>
       <w:r>
         <w:rPr>
           <w:rFonts w:ascii="Consolas" w:eastAsia="Times New Roman" w:hAnsi="Consolas" w:cs="Times New Roman"/>
@@ -2076,19 +1618,8 @@
           <w:lang w:eastAsia="es-PE"/>
         </w:rPr>
         <w:br/>
-      </w:r>
-      <w:proofErr w:type="spellStart"/>
-      <w:r>
-        <w:rPr>
-          <w:rFonts w:ascii="Consolas" w:eastAsia="Times New Roman" w:hAnsi="Consolas" w:cs="Times New Roman"/>
-          <w:color w:val="D8DEE9"/>
-          <w:sz w:val="20"/>
-          <w:szCs w:val="20"/>
-          <w:lang w:eastAsia="es-PE"/>
-        </w:rPr>
         <w:t>myData</w:t>
       </w:r>
-      <w:proofErr w:type="spellEnd"/>
       <w:r>
         <w:rPr>
           <w:rFonts w:ascii="Consolas" w:eastAsia="Times New Roman" w:hAnsi="Consolas" w:cs="Times New Roman"/>
@@ -2170,19 +1701,8 @@
           <w:lang w:eastAsia="es-PE"/>
         </w:rPr>
         <w:br/>
-      </w:r>
-      <w:proofErr w:type="spellStart"/>
-      <w:r>
-        <w:rPr>
-          <w:rFonts w:ascii="Consolas" w:eastAsia="Times New Roman" w:hAnsi="Consolas" w:cs="Times New Roman"/>
-          <w:color w:val="D8DEE9"/>
-          <w:sz w:val="20"/>
-          <w:szCs w:val="20"/>
-          <w:lang w:eastAsia="es-PE"/>
-        </w:rPr>
         <w:t>myData</w:t>
       </w:r>
-      <w:proofErr w:type="spellEnd"/>
       <w:r>
         <w:rPr>
           <w:rFonts w:ascii="Consolas" w:eastAsia="Times New Roman" w:hAnsi="Consolas" w:cs="Times New Roman"/>
@@ -2193,7 +1713,6 @@
         </w:rPr>
         <w:t>&lt;-</w:t>
       </w:r>
-      <w:proofErr w:type="spellStart"/>
       <w:r>
         <w:rPr>
           <w:rFonts w:ascii="Consolas" w:eastAsia="Times New Roman" w:hAnsi="Consolas" w:cs="Times New Roman"/>
@@ -2206,7 +1725,6 @@
         </w:rPr>
         <w:t>data.frame</w:t>
       </w:r>
-      <w:proofErr w:type="spellEnd"/>
       <w:r>
         <w:rPr>
           <w:rFonts w:ascii="Consolas" w:eastAsia="Times New Roman" w:hAnsi="Consolas" w:cs="Times New Roman"/>
@@ -2217,7 +1735,6 @@
         </w:rPr>
         <w:t>(</w:t>
       </w:r>
-      <w:proofErr w:type="spellStart"/>
       <w:r>
         <w:rPr>
           <w:rFonts w:ascii="Consolas" w:eastAsia="Times New Roman" w:hAnsi="Consolas" w:cs="Times New Roman"/>
@@ -2228,7 +1745,6 @@
         </w:rPr>
         <w:t>myData</w:t>
       </w:r>
-      <w:proofErr w:type="spellEnd"/>
       <w:r>
         <w:rPr>
           <w:rFonts w:ascii="Consolas" w:eastAsia="Times New Roman" w:hAnsi="Consolas" w:cs="Times New Roman"/>
@@ -2279,7 +1795,6 @@
         </w:rPr>
         <w:br/>
       </w:r>
-      <w:proofErr w:type="spellStart"/>
       <w:r>
         <w:rPr>
           <w:rFonts w:ascii="Consolas" w:eastAsia="Times New Roman" w:hAnsi="Consolas" w:cs="Times New Roman"/>
@@ -2291,7 +1806,6 @@
         <w:lastRenderedPageBreak/>
         <w:t>particion</w:t>
       </w:r>
-      <w:proofErr w:type="spellEnd"/>
       <w:r>
         <w:rPr>
           <w:rFonts w:ascii="Consolas" w:eastAsia="Times New Roman" w:hAnsi="Consolas" w:cs="Times New Roman"/>
@@ -2302,7 +1816,6 @@
         </w:rPr>
         <w:t>&lt;-</w:t>
       </w:r>
-      <w:proofErr w:type="spellStart"/>
       <w:r>
         <w:rPr>
           <w:rFonts w:ascii="Consolas" w:eastAsia="Times New Roman" w:hAnsi="Consolas" w:cs="Times New Roman"/>
@@ -2313,7 +1826,6 @@
         </w:rPr>
         <w:t>createDataPartition</w:t>
       </w:r>
-      <w:proofErr w:type="spellEnd"/>
       <w:r>
         <w:rPr>
           <w:rFonts w:ascii="Consolas" w:eastAsia="Times New Roman" w:hAnsi="Consolas" w:cs="Times New Roman"/>
@@ -2324,7 +1836,6 @@
         </w:rPr>
         <w:t>(</w:t>
       </w:r>
-      <w:proofErr w:type="spellStart"/>
       <w:r>
         <w:rPr>
           <w:rFonts w:ascii="Consolas" w:eastAsia="Times New Roman" w:hAnsi="Consolas" w:cs="Times New Roman"/>
@@ -2375,7 +1886,6 @@
         </w:rPr>
         <w:t>p</w:t>
       </w:r>
-      <w:proofErr w:type="spellEnd"/>
       <w:r>
         <w:rPr>
           <w:rFonts w:ascii="Consolas" w:eastAsia="Times New Roman" w:hAnsi="Consolas" w:cs="Times New Roman"/>
@@ -2487,19 +1997,8 @@
           <w:lang w:eastAsia="es-PE"/>
         </w:rPr>
         <w:br/>
-      </w:r>
-      <w:proofErr w:type="spellStart"/>
-      <w:r>
-        <w:rPr>
-          <w:rFonts w:ascii="Consolas" w:eastAsia="Times New Roman" w:hAnsi="Consolas" w:cs="Times New Roman"/>
-          <w:color w:val="D8DEE9"/>
-          <w:sz w:val="20"/>
-          <w:szCs w:val="20"/>
-          <w:lang w:eastAsia="es-PE"/>
-        </w:rPr>
         <w:t>train</w:t>
       </w:r>
-      <w:proofErr w:type="spellEnd"/>
       <w:r>
         <w:rPr>
           <w:rFonts w:ascii="Consolas" w:eastAsia="Times New Roman" w:hAnsi="Consolas" w:cs="Times New Roman"/>
@@ -2510,7 +2009,6 @@
         </w:rPr>
         <w:t>&lt;-</w:t>
       </w:r>
-      <w:proofErr w:type="spellStart"/>
       <w:r>
         <w:rPr>
           <w:rFonts w:ascii="Consolas" w:eastAsia="Times New Roman" w:hAnsi="Consolas" w:cs="Times New Roman"/>
@@ -2521,7 +2019,6 @@
         </w:rPr>
         <w:t>myData</w:t>
       </w:r>
-      <w:proofErr w:type="spellEnd"/>
       <w:r>
         <w:rPr>
           <w:rFonts w:ascii="Consolas" w:eastAsia="Times New Roman" w:hAnsi="Consolas" w:cs="Times New Roman"/>
@@ -2532,7 +2029,6 @@
         </w:rPr>
         <w:t>[</w:t>
       </w:r>
-      <w:proofErr w:type="spellStart"/>
       <w:r>
         <w:rPr>
           <w:rFonts w:ascii="Consolas" w:eastAsia="Times New Roman" w:hAnsi="Consolas" w:cs="Times New Roman"/>
@@ -2543,7 +2039,6 @@
         </w:rPr>
         <w:t>particion</w:t>
       </w:r>
-      <w:proofErr w:type="spellEnd"/>
       <w:r>
         <w:rPr>
           <w:rFonts w:ascii="Consolas" w:eastAsia="Times New Roman" w:hAnsi="Consolas" w:cs="Times New Roman"/>
@@ -2585,7 +2080,6 @@
         </w:rPr>
         <w:t>&lt;-</w:t>
       </w:r>
-      <w:proofErr w:type="spellStart"/>
       <w:r>
         <w:rPr>
           <w:rFonts w:ascii="Consolas" w:eastAsia="Times New Roman" w:hAnsi="Consolas" w:cs="Times New Roman"/>
@@ -2596,7 +2090,6 @@
         </w:rPr>
         <w:t>myData</w:t>
       </w:r>
-      <w:proofErr w:type="spellEnd"/>
       <w:r>
         <w:rPr>
           <w:rFonts w:ascii="Consolas" w:eastAsia="Times New Roman" w:hAnsi="Consolas" w:cs="Times New Roman"/>
@@ -2617,7 +2110,6 @@
         </w:rPr>
         <w:t>-</w:t>
       </w:r>
-      <w:proofErr w:type="spellStart"/>
       <w:r>
         <w:rPr>
           <w:rFonts w:ascii="Consolas" w:eastAsia="Times New Roman" w:hAnsi="Consolas" w:cs="Times New Roman"/>
@@ -2628,7 +2120,6 @@
         </w:rPr>
         <w:t>particion</w:t>
       </w:r>
-      <w:proofErr w:type="spellEnd"/>
       <w:r>
         <w:rPr>
           <w:rFonts w:ascii="Consolas" w:eastAsia="Times New Roman" w:hAnsi="Consolas" w:cs="Times New Roman"/>
@@ -2708,16 +2199,6 @@
           <w:lang w:eastAsia="es-PE"/>
         </w:rPr>
         <w:br/>
-      </w:r>
-      <w:proofErr w:type="spellStart"/>
-      <w:r>
-        <w:rPr>
-          <w:rFonts w:ascii="Consolas" w:eastAsia="Times New Roman" w:hAnsi="Consolas" w:cs="Times New Roman"/>
-          <w:color w:val="D8DEE9"/>
-          <w:sz w:val="20"/>
-          <w:szCs w:val="20"/>
-          <w:lang w:eastAsia="es-PE"/>
-        </w:rPr>
         <w:t>train</w:t>
       </w:r>
       <w:r>
@@ -2740,7 +2221,6 @@
         </w:rPr>
         <w:t>output</w:t>
       </w:r>
-      <w:proofErr w:type="spellEnd"/>
       <w:r>
         <w:rPr>
           <w:rFonts w:ascii="Consolas" w:eastAsia="Times New Roman" w:hAnsi="Consolas" w:cs="Times New Roman"/>
@@ -2751,7 +2231,6 @@
         </w:rPr>
         <w:t>&lt;-</w:t>
       </w:r>
-      <w:proofErr w:type="spellStart"/>
       <w:r>
         <w:rPr>
           <w:rFonts w:ascii="Consolas" w:eastAsia="Times New Roman" w:hAnsi="Consolas" w:cs="Times New Roman"/>
@@ -2764,7 +2243,6 @@
         </w:rPr>
         <w:t>as.factor</w:t>
       </w:r>
-      <w:proofErr w:type="spellEnd"/>
       <w:r>
         <w:rPr>
           <w:rFonts w:ascii="Consolas" w:eastAsia="Times New Roman" w:hAnsi="Consolas" w:cs="Times New Roman"/>
@@ -2775,7 +2253,6 @@
         </w:rPr>
         <w:t>(</w:t>
       </w:r>
-      <w:proofErr w:type="spellStart"/>
       <w:r>
         <w:rPr>
           <w:rFonts w:ascii="Consolas" w:eastAsia="Times New Roman" w:hAnsi="Consolas" w:cs="Times New Roman"/>
@@ -2806,7 +2283,6 @@
         </w:rPr>
         <w:t>output</w:t>
       </w:r>
-      <w:proofErr w:type="spellEnd"/>
       <w:r>
         <w:rPr>
           <w:rFonts w:ascii="Consolas" w:eastAsia="Times New Roman" w:hAnsi="Consolas" w:cs="Times New Roman"/>
@@ -3029,8 +2505,6 @@
         </w:rPr>
         <w:t>&lt;-</w:t>
       </w:r>
-      <w:proofErr w:type="spellStart"/>
-      <w:proofErr w:type="gramStart"/>
       <w:r>
         <w:rPr>
           <w:rFonts w:ascii="Consolas" w:eastAsia="Times New Roman" w:hAnsi="Consolas" w:cs="Times New Roman"/>
@@ -3039,7 +2513,6 @@
         </w:rPr>
         <w:t>rpart</w:t>
       </w:r>
-      <w:proofErr w:type="spellEnd"/>
       <w:r>
         <w:rPr>
           <w:rFonts w:ascii="Consolas" w:eastAsia="Times New Roman" w:hAnsi="Consolas" w:cs="Times New Roman"/>
@@ -3048,8 +2521,6 @@
         </w:rPr>
         <w:t>(</w:t>
       </w:r>
-      <w:proofErr w:type="spellStart"/>
-      <w:proofErr w:type="gramEnd"/>
       <w:r>
         <w:rPr>
           <w:rFonts w:ascii="Consolas" w:eastAsia="Times New Roman" w:hAnsi="Consolas" w:cs="Times New Roman"/>
@@ -3090,7 +2561,6 @@
         </w:rPr>
         <w:t>data</w:t>
       </w:r>
-      <w:proofErr w:type="spellEnd"/>
       <w:r>
         <w:rPr>
           <w:rFonts w:ascii="Consolas" w:eastAsia="Times New Roman" w:hAnsi="Consolas" w:cs="Times New Roman"/>
@@ -3099,7 +2569,6 @@
         </w:rPr>
         <w:t>=</w:t>
       </w:r>
-      <w:proofErr w:type="spellStart"/>
       <w:r>
         <w:rPr>
           <w:rFonts w:ascii="Consolas" w:eastAsia="Times New Roman" w:hAnsi="Consolas" w:cs="Times New Roman"/>
@@ -3108,7 +2577,6 @@
         </w:rPr>
         <w:t>train</w:t>
       </w:r>
-      <w:proofErr w:type="spellEnd"/>
       <w:r>
         <w:rPr>
           <w:rFonts w:ascii="Consolas" w:eastAsia="Times New Roman" w:hAnsi="Consolas" w:cs="Times New Roman"/>
@@ -3126,7 +2594,6 @@
         <w:br/>
         <w:t xml:space="preserve">               </w:t>
       </w:r>
-      <w:proofErr w:type="spellStart"/>
       <w:r>
         <w:rPr>
           <w:rFonts w:ascii="Consolas" w:eastAsia="Times New Roman" w:hAnsi="Consolas" w:cs="Times New Roman"/>
@@ -3135,7 +2602,6 @@
         </w:rPr>
         <w:t>method</w:t>
       </w:r>
-      <w:proofErr w:type="spellEnd"/>
       <w:r>
         <w:rPr>
           <w:rFonts w:ascii="Consolas" w:eastAsia="Times New Roman" w:hAnsi="Consolas" w:cs="Times New Roman"/>
@@ -3152,7 +2618,6 @@
         </w:rPr>
         <w:t>"</w:t>
       </w:r>
-      <w:proofErr w:type="spellStart"/>
       <w:r>
         <w:rPr>
           <w:rFonts w:ascii="Consolas" w:eastAsia="Times New Roman" w:hAnsi="Consolas" w:cs="Times New Roman"/>
@@ -3161,7 +2626,6 @@
         </w:rPr>
         <w:t>class</w:t>
       </w:r>
-      <w:proofErr w:type="spellEnd"/>
       <w:r>
         <w:rPr>
           <w:rFonts w:ascii="Consolas" w:eastAsia="Times New Roman" w:hAnsi="Consolas" w:cs="Times New Roman"/>
@@ -3187,7 +2651,6 @@
         <w:br/>
         <w:t xml:space="preserve">               </w:t>
       </w:r>
-      <w:proofErr w:type="spellStart"/>
       <w:r>
         <w:rPr>
           <w:rFonts w:ascii="Consolas" w:eastAsia="Times New Roman" w:hAnsi="Consolas" w:cs="Times New Roman"/>
@@ -3196,7 +2659,6 @@
         </w:rPr>
         <w:t>maxdepth</w:t>
       </w:r>
-      <w:proofErr w:type="spellEnd"/>
       <w:r>
         <w:rPr>
           <w:rFonts w:ascii="Consolas" w:eastAsia="Times New Roman" w:hAnsi="Consolas" w:cs="Times New Roman"/>
@@ -3254,7 +2716,6 @@
         <w:br/>
         <w:t xml:space="preserve">               </w:t>
       </w:r>
-      <w:proofErr w:type="spellStart"/>
       <w:r>
         <w:rPr>
           <w:rFonts w:ascii="Consolas" w:eastAsia="Times New Roman" w:hAnsi="Consolas" w:cs="Times New Roman"/>
@@ -3263,7 +2724,6 @@
         </w:rPr>
         <w:t>minsplit</w:t>
       </w:r>
-      <w:proofErr w:type="spellEnd"/>
       <w:r>
         <w:rPr>
           <w:rFonts w:ascii="Consolas" w:eastAsia="Times New Roman" w:hAnsi="Consolas" w:cs="Times New Roman"/>
@@ -3321,7 +2781,6 @@
         <w:br/>
         <w:t xml:space="preserve">               </w:t>
       </w:r>
-      <w:proofErr w:type="spellStart"/>
       <w:r>
         <w:rPr>
           <w:rFonts w:ascii="Consolas" w:eastAsia="Times New Roman" w:hAnsi="Consolas" w:cs="Times New Roman"/>
@@ -3330,7 +2789,6 @@
         </w:rPr>
         <w:t>minbucket</w:t>
       </w:r>
-      <w:proofErr w:type="spellEnd"/>
       <w:r>
         <w:rPr>
           <w:rFonts w:ascii="Consolas" w:eastAsia="Times New Roman" w:hAnsi="Consolas" w:cs="Times New Roman"/>
@@ -3461,7 +2919,6 @@
         </w:rPr>
         <w:br/>
       </w:r>
-      <w:proofErr w:type="spellStart"/>
       <w:r>
         <w:rPr>
           <w:rFonts w:ascii="Consolas" w:eastAsia="Times New Roman" w:hAnsi="Consolas" w:cs="Times New Roman"/>
@@ -3472,7 +2929,6 @@
         </w:rPr>
         <w:t>fancyRpartPlot</w:t>
       </w:r>
-      <w:proofErr w:type="spellEnd"/>
       <w:r>
         <w:rPr>
           <w:rFonts w:ascii="Consolas" w:eastAsia="Times New Roman" w:hAnsi="Consolas" w:cs="Times New Roman"/>
@@ -3662,29 +3118,7 @@
           <w:szCs w:val="24"/>
           <w:shd w:val="clear" w:color="auto" w:fill="FFFFFF"/>
         </w:rPr>
-        <w:t xml:space="preserve">probar nuestro modulo con los datos </w:t>
-      </w:r>
-      <w:proofErr w:type="gramStart"/>
-      <w:r>
-        <w:rPr>
-          <w:rFonts w:ascii="Arial" w:hAnsi="Arial" w:cs="Arial"/>
-          <w:color w:val="333333"/>
-          <w:sz w:val="24"/>
-          <w:szCs w:val="24"/>
-          <w:shd w:val="clear" w:color="auto" w:fill="FFFFFF"/>
-        </w:rPr>
-        <w:t>del test</w:t>
-      </w:r>
-      <w:proofErr w:type="gramEnd"/>
-      <w:r>
-        <w:rPr>
-          <w:rFonts w:ascii="Arial" w:hAnsi="Arial" w:cs="Arial"/>
-          <w:color w:val="333333"/>
-          <w:sz w:val="24"/>
-          <w:szCs w:val="24"/>
-          <w:shd w:val="clear" w:color="auto" w:fill="FFFFFF"/>
-        </w:rPr>
-        <w:t>.</w:t>
+        <w:t>probar nuestro modulo con los datos del test.</w:t>
       </w:r>
     </w:p>
     <w:p>
@@ -3709,64 +3143,19 @@
           <w:szCs w:val="20"/>
           <w:lang w:val="en-US" w:eastAsia="es-PE"/>
         </w:rPr>
-        <w:t xml:space="preserve"># </w:t>
-      </w:r>
-      <w:proofErr w:type="spellStart"/>
-      <w:r>
-        <w:rPr>
-          <w:rFonts w:ascii="Consolas" w:eastAsia="Times New Roman" w:hAnsi="Consolas" w:cs="Times New Roman"/>
-          <w:color w:val="A6ACB9"/>
-          <w:sz w:val="20"/>
-          <w:szCs w:val="20"/>
-          <w:lang w:val="en-US" w:eastAsia="es-PE"/>
-        </w:rPr>
+        <w:t># predecir modelo</w:t>
+      </w:r>
+      <w:r>
+        <w:rPr>
+          <w:rFonts w:ascii="Consolas" w:eastAsia="Times New Roman" w:hAnsi="Consolas" w:cs="Times New Roman"/>
+          <w:color w:val="D8DEE9"/>
+          <w:sz w:val="20"/>
+          <w:szCs w:val="20"/>
+          <w:lang w:val="en-US" w:eastAsia="es-PE"/>
+        </w:rPr>
+        <w:br/>
         <w:t>predecir</w:t>
       </w:r>
-      <w:proofErr w:type="spellEnd"/>
-      <w:r>
-        <w:rPr>
-          <w:rFonts w:ascii="Consolas" w:eastAsia="Times New Roman" w:hAnsi="Consolas" w:cs="Times New Roman"/>
-          <w:color w:val="A6ACB9"/>
-          <w:sz w:val="20"/>
-          <w:szCs w:val="20"/>
-          <w:lang w:val="en-US" w:eastAsia="es-PE"/>
-        </w:rPr>
-        <w:t xml:space="preserve"> </w:t>
-      </w:r>
-      <w:proofErr w:type="spellStart"/>
-      <w:r>
-        <w:rPr>
-          <w:rFonts w:ascii="Consolas" w:eastAsia="Times New Roman" w:hAnsi="Consolas" w:cs="Times New Roman"/>
-          <w:color w:val="A6ACB9"/>
-          <w:sz w:val="20"/>
-          <w:szCs w:val="20"/>
-          <w:lang w:val="en-US" w:eastAsia="es-PE"/>
-        </w:rPr>
-        <w:t>modelo</w:t>
-      </w:r>
-      <w:proofErr w:type="spellEnd"/>
-      <w:r>
-        <w:rPr>
-          <w:rFonts w:ascii="Consolas" w:eastAsia="Times New Roman" w:hAnsi="Consolas" w:cs="Times New Roman"/>
-          <w:color w:val="D8DEE9"/>
-          <w:sz w:val="20"/>
-          <w:szCs w:val="20"/>
-          <w:lang w:val="en-US" w:eastAsia="es-PE"/>
-        </w:rPr>
-        <w:br/>
-      </w:r>
-      <w:proofErr w:type="spellStart"/>
-      <w:r>
-        <w:rPr>
-          <w:rFonts w:ascii="Consolas" w:eastAsia="Times New Roman" w:hAnsi="Consolas" w:cs="Times New Roman"/>
-          <w:color w:val="D8DEE9"/>
-          <w:sz w:val="20"/>
-          <w:szCs w:val="20"/>
-          <w:lang w:val="en-US" w:eastAsia="es-PE"/>
-        </w:rPr>
-        <w:t>predecir</w:t>
-      </w:r>
-      <w:proofErr w:type="spellEnd"/>
       <w:r>
         <w:rPr>
           <w:rFonts w:ascii="Consolas" w:eastAsia="Times New Roman" w:hAnsi="Consolas" w:cs="Times New Roman"/>
@@ -3777,7 +3166,6 @@
         </w:rPr>
         <w:t>&lt;-</w:t>
       </w:r>
-      <w:proofErr w:type="gramStart"/>
       <w:r>
         <w:rPr>
           <w:rFonts w:ascii="Consolas" w:eastAsia="Times New Roman" w:hAnsi="Consolas" w:cs="Times New Roman"/>
@@ -3800,7 +3188,6 @@
         </w:rPr>
         <w:t>(</w:t>
       </w:r>
-      <w:proofErr w:type="gramEnd"/>
       <w:r>
         <w:rPr>
           <w:rFonts w:ascii="Consolas" w:eastAsia="Times New Roman" w:hAnsi="Consolas" w:cs="Times New Roman"/>
@@ -3953,7 +3340,6 @@
         </w:rPr>
         <w:t>(</w:t>
       </w:r>
-      <w:proofErr w:type="spellStart"/>
       <w:r>
         <w:rPr>
           <w:rFonts w:ascii="Consolas" w:eastAsia="Times New Roman" w:hAnsi="Consolas" w:cs="Times New Roman"/>
@@ -4004,7 +3390,6 @@
         </w:rPr>
         <w:t>predecir</w:t>
       </w:r>
-      <w:proofErr w:type="spellEnd"/>
       <w:r>
         <w:rPr>
           <w:rFonts w:ascii="Consolas" w:eastAsia="Times New Roman" w:hAnsi="Consolas" w:cs="Times New Roman"/>
@@ -4025,7 +3410,6 @@
         </w:rPr>
         <w:br/>
       </w:r>
-      <w:proofErr w:type="spellStart"/>
       <w:r>
         <w:rPr>
           <w:rFonts w:ascii="Consolas" w:eastAsia="Times New Roman" w:hAnsi="Consolas" w:cs="Times New Roman"/>
@@ -4036,7 +3420,6 @@
         </w:rPr>
         <w:t>confusionMatrix</w:t>
       </w:r>
-      <w:proofErr w:type="spellEnd"/>
       <w:r>
         <w:rPr>
           <w:rFonts w:ascii="Consolas" w:eastAsia="Times New Roman" w:hAnsi="Consolas" w:cs="Times New Roman"/>
@@ -4069,7 +3452,6 @@
         </w:rPr>
         <w:t>(</w:t>
       </w:r>
-      <w:proofErr w:type="spellStart"/>
       <w:r>
         <w:rPr>
           <w:rFonts w:ascii="Consolas" w:eastAsia="Times New Roman" w:hAnsi="Consolas" w:cs="Times New Roman"/>
@@ -4120,7 +3502,6 @@
         </w:rPr>
         <w:t>predecir</w:t>
       </w:r>
-      <w:proofErr w:type="spellEnd"/>
       <w:r>
         <w:rPr>
           <w:rFonts w:ascii="Consolas" w:eastAsia="Times New Roman" w:hAnsi="Consolas" w:cs="Times New Roman"/>
@@ -4345,9 +3726,18 @@
           <w:szCs w:val="18"/>
           <w:lang w:val="en-US" w:eastAsia="es-PE"/>
         </w:rPr>
-        <w:t xml:space="preserve"># </w:t>
-      </w:r>
-      <w:proofErr w:type="spellStart"/>
+        <w:t># enviar nueva data</w:t>
+      </w:r>
+      <w:r>
+        <w:rPr>
+          <w:rFonts w:ascii="Consolas" w:eastAsia="Times New Roman" w:hAnsi="Consolas" w:cs="Times New Roman"/>
+          <w:color w:val="D8DEE9"/>
+          <w:sz w:val="18"/>
+          <w:szCs w:val="18"/>
+          <w:lang w:val="en-US" w:eastAsia="es-PE"/>
+        </w:rPr>
+        <w:br/>
+      </w:r>
       <w:r>
         <w:rPr>
           <w:rFonts w:ascii="Consolas" w:eastAsia="Times New Roman" w:hAnsi="Consolas" w:cs="Times New Roman"/>
@@ -4356,9 +3746,18 @@
           <w:szCs w:val="18"/>
           <w:lang w:val="en-US" w:eastAsia="es-PE"/>
         </w:rPr>
-        <w:t>enviar</w:t>
-      </w:r>
-      <w:proofErr w:type="spellEnd"/>
+        <w:t>#myData[187,]</w:t>
+      </w:r>
+      <w:r>
+        <w:rPr>
+          <w:rFonts w:ascii="Consolas" w:eastAsia="Times New Roman" w:hAnsi="Consolas" w:cs="Times New Roman"/>
+          <w:color w:val="D8DEE9"/>
+          <w:sz w:val="18"/>
+          <w:szCs w:val="18"/>
+          <w:lang w:val="en-US" w:eastAsia="es-PE"/>
+        </w:rPr>
+        <w:br/>
+      </w:r>
       <w:r>
         <w:rPr>
           <w:rFonts w:ascii="Consolas" w:eastAsia="Times New Roman" w:hAnsi="Consolas" w:cs="Times New Roman"/>
@@ -4367,29 +3766,7 @@
           <w:szCs w:val="18"/>
           <w:lang w:val="en-US" w:eastAsia="es-PE"/>
         </w:rPr>
-        <w:t xml:space="preserve"> </w:t>
-      </w:r>
-      <w:proofErr w:type="spellStart"/>
-      <w:r>
-        <w:rPr>
-          <w:rFonts w:ascii="Consolas" w:eastAsia="Times New Roman" w:hAnsi="Consolas" w:cs="Times New Roman"/>
-          <w:color w:val="A6ACB9"/>
-          <w:sz w:val="18"/>
-          <w:szCs w:val="18"/>
-          <w:lang w:val="en-US" w:eastAsia="es-PE"/>
-        </w:rPr>
-        <w:t>nueva</w:t>
-      </w:r>
-      <w:proofErr w:type="spellEnd"/>
-      <w:r>
-        <w:rPr>
-          <w:rFonts w:ascii="Consolas" w:eastAsia="Times New Roman" w:hAnsi="Consolas" w:cs="Times New Roman"/>
-          <w:color w:val="A6ACB9"/>
-          <w:sz w:val="18"/>
-          <w:szCs w:val="18"/>
-          <w:lang w:val="en-US" w:eastAsia="es-PE"/>
-        </w:rPr>
-        <w:t xml:space="preserve"> data</w:t>
+        <w:t>#head(test,1)</w:t>
       </w:r>
       <w:r>
         <w:rPr>
@@ -4400,59 +3777,8 @@
           <w:lang w:val="en-US" w:eastAsia="es-PE"/>
         </w:rPr>
         <w:br/>
-      </w:r>
-      <w:r>
-        <w:rPr>
-          <w:rFonts w:ascii="Consolas" w:eastAsia="Times New Roman" w:hAnsi="Consolas" w:cs="Times New Roman"/>
-          <w:color w:val="A6ACB9"/>
-          <w:sz w:val="18"/>
-          <w:szCs w:val="18"/>
-          <w:lang w:val="en-US" w:eastAsia="es-PE"/>
-        </w:rPr>
-        <w:t>#myData[187,]</w:t>
-      </w:r>
-      <w:r>
-        <w:rPr>
-          <w:rFonts w:ascii="Consolas" w:eastAsia="Times New Roman" w:hAnsi="Consolas" w:cs="Times New Roman"/>
-          <w:color w:val="D8DEE9"/>
-          <w:sz w:val="18"/>
-          <w:szCs w:val="18"/>
-          <w:lang w:val="en-US" w:eastAsia="es-PE"/>
-        </w:rPr>
-        <w:br/>
-      </w:r>
-      <w:r>
-        <w:rPr>
-          <w:rFonts w:ascii="Consolas" w:eastAsia="Times New Roman" w:hAnsi="Consolas" w:cs="Times New Roman"/>
-          <w:color w:val="A6ACB9"/>
-          <w:sz w:val="18"/>
-          <w:szCs w:val="18"/>
-          <w:lang w:val="en-US" w:eastAsia="es-PE"/>
-        </w:rPr>
-        <w:t>#head(test,1)</w:t>
-      </w:r>
-      <w:r>
-        <w:rPr>
-          <w:rFonts w:ascii="Consolas" w:eastAsia="Times New Roman" w:hAnsi="Consolas" w:cs="Times New Roman"/>
-          <w:color w:val="D8DEE9"/>
-          <w:sz w:val="18"/>
-          <w:szCs w:val="18"/>
-          <w:lang w:val="en-US" w:eastAsia="es-PE"/>
-        </w:rPr>
-        <w:br/>
-      </w:r>
-      <w:proofErr w:type="spellStart"/>
-      <w:r>
-        <w:rPr>
-          <w:rFonts w:ascii="Consolas" w:eastAsia="Times New Roman" w:hAnsi="Consolas" w:cs="Times New Roman"/>
-          <w:color w:val="D8DEE9"/>
-          <w:sz w:val="18"/>
-          <w:szCs w:val="18"/>
-          <w:lang w:val="en-US" w:eastAsia="es-PE"/>
-        </w:rPr>
         <w:t>df</w:t>
       </w:r>
-      <w:proofErr w:type="spellEnd"/>
       <w:r>
         <w:rPr>
           <w:rFonts w:ascii="Consolas" w:eastAsia="Times New Roman" w:hAnsi="Consolas" w:cs="Times New Roman"/>
@@ -4463,8 +3789,6 @@
         </w:rPr>
         <w:t>&lt;-</w:t>
       </w:r>
-      <w:proofErr w:type="spellStart"/>
-      <w:proofErr w:type="gramStart"/>
       <w:r>
         <w:rPr>
           <w:rFonts w:ascii="Consolas" w:eastAsia="Times New Roman" w:hAnsi="Consolas" w:cs="Times New Roman"/>
@@ -4477,8 +3801,6 @@
         </w:rPr>
         <w:t>data.frame</w:t>
       </w:r>
-      <w:proofErr w:type="spellEnd"/>
-      <w:proofErr w:type="gramEnd"/>
       <w:r>
         <w:rPr>
           <w:rFonts w:ascii="Consolas" w:eastAsia="Times New Roman" w:hAnsi="Consolas" w:cs="Times New Roman"/>
@@ -4639,7 +3961,6 @@
         </w:rPr>
         <w:t xml:space="preserve"> </w:t>
       </w:r>
-      <w:proofErr w:type="spellStart"/>
       <w:r>
         <w:rPr>
           <w:rFonts w:ascii="Consolas" w:eastAsia="Times New Roman" w:hAnsi="Consolas" w:cs="Times New Roman"/>
@@ -4650,7 +3971,6 @@
         </w:rPr>
         <w:t>trtbps</w:t>
       </w:r>
-      <w:proofErr w:type="spellEnd"/>
       <w:r>
         <w:rPr>
           <w:rFonts w:ascii="Consolas" w:eastAsia="Times New Roman" w:hAnsi="Consolas" w:cs="Times New Roman"/>
@@ -4691,7 +4011,6 @@
         </w:rPr>
         <w:t xml:space="preserve"> </w:t>
       </w:r>
-      <w:proofErr w:type="spellStart"/>
       <w:r>
         <w:rPr>
           <w:rFonts w:ascii="Consolas" w:eastAsia="Times New Roman" w:hAnsi="Consolas" w:cs="Times New Roman"/>
@@ -4702,7 +4021,6 @@
         </w:rPr>
         <w:t>chol</w:t>
       </w:r>
-      <w:proofErr w:type="spellEnd"/>
       <w:r>
         <w:rPr>
           <w:rFonts w:ascii="Consolas" w:eastAsia="Times New Roman" w:hAnsi="Consolas" w:cs="Times New Roman"/>
@@ -4743,7 +4061,6 @@
         </w:rPr>
         <w:t xml:space="preserve"> </w:t>
       </w:r>
-      <w:proofErr w:type="spellStart"/>
       <w:r>
         <w:rPr>
           <w:rFonts w:ascii="Consolas" w:eastAsia="Times New Roman" w:hAnsi="Consolas" w:cs="Times New Roman"/>
@@ -4754,7 +4071,6 @@
         </w:rPr>
         <w:t>fbs</w:t>
       </w:r>
-      <w:proofErr w:type="spellEnd"/>
       <w:r>
         <w:rPr>
           <w:rFonts w:ascii="Consolas" w:eastAsia="Times New Roman" w:hAnsi="Consolas" w:cs="Times New Roman"/>
@@ -4795,7 +4111,6 @@
         </w:rPr>
         <w:t xml:space="preserve"> </w:t>
       </w:r>
-      <w:proofErr w:type="spellStart"/>
       <w:r>
         <w:rPr>
           <w:rFonts w:ascii="Consolas" w:eastAsia="Times New Roman" w:hAnsi="Consolas" w:cs="Times New Roman"/>
@@ -4806,7 +4121,6 @@
         </w:rPr>
         <w:t>restecg</w:t>
       </w:r>
-      <w:proofErr w:type="spellEnd"/>
       <w:r>
         <w:rPr>
           <w:rFonts w:ascii="Consolas" w:eastAsia="Times New Roman" w:hAnsi="Consolas" w:cs="Times New Roman"/>
@@ -4858,7 +4172,6 @@
         <w:br/>
         <w:t xml:space="preserve">               </w:t>
       </w:r>
-      <w:proofErr w:type="spellStart"/>
       <w:r>
         <w:rPr>
           <w:rFonts w:ascii="Consolas" w:eastAsia="Times New Roman" w:hAnsi="Consolas" w:cs="Times New Roman"/>
@@ -4869,7 +4182,6 @@
         </w:rPr>
         <w:t>thalachh</w:t>
       </w:r>
-      <w:proofErr w:type="spellEnd"/>
       <w:r>
         <w:rPr>
           <w:rFonts w:ascii="Consolas" w:eastAsia="Times New Roman" w:hAnsi="Consolas" w:cs="Times New Roman"/>
@@ -4910,7 +4222,6 @@
         </w:rPr>
         <w:t xml:space="preserve"> </w:t>
       </w:r>
-      <w:proofErr w:type="spellStart"/>
       <w:r>
         <w:rPr>
           <w:rFonts w:ascii="Consolas" w:eastAsia="Times New Roman" w:hAnsi="Consolas" w:cs="Times New Roman"/>
@@ -4921,7 +4232,6 @@
         </w:rPr>
         <w:t>exng</w:t>
       </w:r>
-      <w:proofErr w:type="spellEnd"/>
       <w:r>
         <w:rPr>
           <w:rFonts w:ascii="Consolas" w:eastAsia="Times New Roman" w:hAnsi="Consolas" w:cs="Times New Roman"/>
@@ -4962,7 +4272,6 @@
         </w:rPr>
         <w:t xml:space="preserve"> </w:t>
       </w:r>
-      <w:proofErr w:type="spellStart"/>
       <w:r>
         <w:rPr>
           <w:rFonts w:ascii="Consolas" w:eastAsia="Times New Roman" w:hAnsi="Consolas" w:cs="Times New Roman"/>
@@ -4973,7 +4282,6 @@
         </w:rPr>
         <w:t>oldpeak</w:t>
       </w:r>
-      <w:proofErr w:type="spellEnd"/>
       <w:r>
         <w:rPr>
           <w:rFonts w:ascii="Consolas" w:eastAsia="Times New Roman" w:hAnsi="Consolas" w:cs="Times New Roman"/>
@@ -5034,7 +4342,6 @@
         </w:rPr>
         <w:t xml:space="preserve"> </w:t>
       </w:r>
-      <w:proofErr w:type="spellStart"/>
       <w:r>
         <w:rPr>
           <w:rFonts w:ascii="Consolas" w:eastAsia="Times New Roman" w:hAnsi="Consolas" w:cs="Times New Roman"/>
@@ -5045,7 +4352,6 @@
         </w:rPr>
         <w:t>slp</w:t>
       </w:r>
-      <w:proofErr w:type="spellEnd"/>
       <w:r>
         <w:rPr>
           <w:rFonts w:ascii="Consolas" w:eastAsia="Times New Roman" w:hAnsi="Consolas" w:cs="Times New Roman"/>
@@ -5086,7 +4392,6 @@
         </w:rPr>
         <w:t xml:space="preserve"> </w:t>
       </w:r>
-      <w:proofErr w:type="spellStart"/>
       <w:r>
         <w:rPr>
           <w:rFonts w:ascii="Consolas" w:eastAsia="Times New Roman" w:hAnsi="Consolas" w:cs="Times New Roman"/>
@@ -5097,7 +4402,6 @@
         </w:rPr>
         <w:t>caa</w:t>
       </w:r>
-      <w:proofErr w:type="spellEnd"/>
       <w:r>
         <w:rPr>
           <w:rFonts w:ascii="Consolas" w:eastAsia="Times New Roman" w:hAnsi="Consolas" w:cs="Times New Roman"/>
@@ -5138,7 +4442,6 @@
         </w:rPr>
         <w:t xml:space="preserve"> </w:t>
       </w:r>
-      <w:proofErr w:type="spellStart"/>
       <w:r>
         <w:rPr>
           <w:rFonts w:ascii="Consolas" w:eastAsia="Times New Roman" w:hAnsi="Consolas" w:cs="Times New Roman"/>
@@ -5149,7 +4452,6 @@
         </w:rPr>
         <w:t>thall</w:t>
       </w:r>
-      <w:proofErr w:type="spellEnd"/>
       <w:r>
         <w:rPr>
           <w:rFonts w:ascii="Consolas" w:eastAsia="Times New Roman" w:hAnsi="Consolas" w:cs="Times New Roman"/>
@@ -5210,7 +4512,6 @@
         </w:rPr>
         <w:t>(</w:t>
       </w:r>
-      <w:proofErr w:type="spellStart"/>
       <w:r>
         <w:rPr>
           <w:rFonts w:ascii="Consolas" w:eastAsia="Times New Roman" w:hAnsi="Consolas" w:cs="Times New Roman"/>
@@ -5221,7 +4522,6 @@
         </w:rPr>
         <w:t>predecir</w:t>
       </w:r>
-      <w:proofErr w:type="spellEnd"/>
       <w:r>
         <w:rPr>
           <w:rFonts w:ascii="Consolas" w:eastAsia="Times New Roman" w:hAnsi="Consolas" w:cs="Times New Roman"/>
@@ -5359,7 +4659,6 @@
         </w:rPr>
         <w:tab/>
       </w:r>
-      <w:proofErr w:type="spellStart"/>
       <w:r>
         <w:rPr>
           <w:rFonts w:ascii="Arial" w:hAnsi="Arial" w:cs="Arial"/>
@@ -5369,43 +4668,7 @@
           <w:shd w:val="clear" w:color="auto" w:fill="FFFFFF"/>
           <w:lang w:val="en-US"/>
         </w:rPr>
-        <w:t>Resultado</w:t>
-      </w:r>
-      <w:proofErr w:type="spellEnd"/>
-      <w:r>
-        <w:rPr>
-          <w:rFonts w:ascii="Arial" w:hAnsi="Arial" w:cs="Arial"/>
-          <w:color w:val="333333"/>
-          <w:sz w:val="24"/>
-          <w:szCs w:val="24"/>
-          <w:shd w:val="clear" w:color="auto" w:fill="FFFFFF"/>
-          <w:lang w:val="en-US"/>
-        </w:rPr>
-        <w:t xml:space="preserve"> </w:t>
-      </w:r>
-      <w:proofErr w:type="spellStart"/>
-      <w:r>
-        <w:rPr>
-          <w:rFonts w:ascii="Arial" w:hAnsi="Arial" w:cs="Arial"/>
-          <w:color w:val="333333"/>
-          <w:sz w:val="24"/>
-          <w:szCs w:val="24"/>
-          <w:shd w:val="clear" w:color="auto" w:fill="FFFFFF"/>
-          <w:lang w:val="en-US"/>
-        </w:rPr>
-        <w:t>Obtenido</w:t>
-      </w:r>
-      <w:proofErr w:type="spellEnd"/>
-      <w:r>
-        <w:rPr>
-          <w:rFonts w:ascii="Arial" w:hAnsi="Arial" w:cs="Arial"/>
-          <w:color w:val="333333"/>
-          <w:sz w:val="24"/>
-          <w:szCs w:val="24"/>
-          <w:shd w:val="clear" w:color="auto" w:fill="FFFFFF"/>
-          <w:lang w:val="en-US"/>
-        </w:rPr>
-        <w:t>:</w:t>
+        <w:t>Resultado Obtenido:</w:t>
       </w:r>
     </w:p>
     <w:p>
@@ -5513,58 +4776,7 @@
           <w:szCs w:val="24"/>
           <w:shd w:val="clear" w:color="auto" w:fill="FFFFFF"/>
         </w:rPr>
-        <w:t xml:space="preserve"> (</w:t>
-      </w:r>
-      <w:proofErr w:type="spellStart"/>
-      <w:r>
-        <w:rPr>
-          <w:rFonts w:ascii="Arial" w:hAnsi="Arial" w:cs="Arial"/>
-          <w:sz w:val="24"/>
-          <w:szCs w:val="24"/>
-          <w:shd w:val="clear" w:color="auto" w:fill="FFFFFF"/>
-        </w:rPr>
-        <w:t>old</w:t>
-      </w:r>
-      <w:proofErr w:type="spellEnd"/>
-      <w:r>
-        <w:rPr>
-          <w:rFonts w:ascii="Arial" w:hAnsi="Arial" w:cs="Arial"/>
-          <w:sz w:val="24"/>
-          <w:szCs w:val="24"/>
-          <w:shd w:val="clear" w:color="auto" w:fill="FFFFFF"/>
-        </w:rPr>
-        <w:t xml:space="preserve"> </w:t>
-      </w:r>
-      <w:proofErr w:type="spellStart"/>
-      <w:proofErr w:type="gramStart"/>
-      <w:r>
-        <w:rPr>
-          <w:rFonts w:ascii="Arial" w:hAnsi="Arial" w:cs="Arial"/>
-          <w:sz w:val="24"/>
-          <w:szCs w:val="24"/>
-          <w:shd w:val="clear" w:color="auto" w:fill="FFFFFF"/>
-        </w:rPr>
-        <w:t>Peak</w:t>
-      </w:r>
-      <w:proofErr w:type="spellEnd"/>
-      <w:r>
-        <w:rPr>
-          <w:rFonts w:ascii="Arial" w:hAnsi="Arial" w:cs="Arial"/>
-          <w:sz w:val="24"/>
-          <w:szCs w:val="24"/>
-          <w:shd w:val="clear" w:color="auto" w:fill="FFFFFF"/>
-        </w:rPr>
-        <w:t>)=</w:t>
-      </w:r>
-      <w:proofErr w:type="gramEnd"/>
-      <w:r>
-        <w:rPr>
-          <w:rFonts w:ascii="Arial" w:hAnsi="Arial" w:cs="Arial"/>
-          <w:sz w:val="24"/>
-          <w:szCs w:val="24"/>
-          <w:shd w:val="clear" w:color="auto" w:fill="FFFFFF"/>
-        </w:rPr>
-        <w:t xml:space="preserve">2.3 y una </w:t>
+        <w:t xml:space="preserve"> (old Peak)=2.3 y una </w:t>
       </w:r>
       <w:r>
         <w:rPr>
@@ -5582,27 +4794,7 @@
           <w:szCs w:val="24"/>
           <w:shd w:val="clear" w:color="auto" w:fill="FFFFFF"/>
         </w:rPr>
-        <w:t xml:space="preserve"> (</w:t>
-      </w:r>
-      <w:proofErr w:type="spellStart"/>
-      <w:r>
-        <w:rPr>
-          <w:rFonts w:ascii="Arial" w:hAnsi="Arial" w:cs="Arial"/>
-          <w:sz w:val="24"/>
-          <w:szCs w:val="24"/>
-          <w:shd w:val="clear" w:color="auto" w:fill="FFFFFF"/>
-        </w:rPr>
-        <w:t>slp</w:t>
-      </w:r>
-      <w:proofErr w:type="spellEnd"/>
-      <w:r>
-        <w:rPr>
-          <w:rFonts w:ascii="Arial" w:hAnsi="Arial" w:cs="Arial"/>
-          <w:sz w:val="24"/>
-          <w:szCs w:val="24"/>
-          <w:shd w:val="clear" w:color="auto" w:fill="FFFFFF"/>
-        </w:rPr>
-        <w:t>)=0, el resultado obtenido es una gran probabilidad de sufrir un ataque al corazón.</w:t>
+        <w:t xml:space="preserve"> (slp)=0, el resultado obtenido es una gran probabilidad de sufrir un ataque al corazón.</w:t>
       </w:r>
     </w:p>
     <w:p>
@@ -5754,8 +4946,6 @@
         </w:rPr>
         <w:t>&lt;-</w:t>
       </w:r>
-      <w:proofErr w:type="spellStart"/>
-      <w:proofErr w:type="gramStart"/>
       <w:r>
         <w:rPr>
           <w:rFonts w:ascii="Consolas" w:eastAsia="Times New Roman" w:hAnsi="Consolas" w:cs="Times New Roman"/>
@@ -5766,7 +4956,6 @@
         </w:rPr>
         <w:t>randomForest</w:t>
       </w:r>
-      <w:proofErr w:type="spellEnd"/>
       <w:r>
         <w:rPr>
           <w:rFonts w:ascii="Consolas" w:eastAsia="Times New Roman" w:hAnsi="Consolas" w:cs="Times New Roman"/>
@@ -5777,8 +4966,6 @@
         </w:rPr>
         <w:t>(</w:t>
       </w:r>
-      <w:proofErr w:type="spellStart"/>
-      <w:proofErr w:type="gramEnd"/>
       <w:r>
         <w:rPr>
           <w:rFonts w:ascii="Consolas" w:eastAsia="Times New Roman" w:hAnsi="Consolas" w:cs="Times New Roman"/>
@@ -5829,7 +5016,6 @@
         </w:rPr>
         <w:t>data</w:t>
       </w:r>
-      <w:proofErr w:type="spellEnd"/>
       <w:r>
         <w:rPr>
           <w:rFonts w:ascii="Consolas" w:eastAsia="Times New Roman" w:hAnsi="Consolas" w:cs="Times New Roman"/>
@@ -5840,7 +5026,6 @@
         </w:rPr>
         <w:t>=</w:t>
       </w:r>
-      <w:proofErr w:type="spellStart"/>
       <w:r>
         <w:rPr>
           <w:rFonts w:ascii="Consolas" w:eastAsia="Times New Roman" w:hAnsi="Consolas" w:cs="Times New Roman"/>
@@ -5871,7 +5056,6 @@
         </w:rPr>
         <w:t>importance</w:t>
       </w:r>
-      <w:proofErr w:type="spellEnd"/>
       <w:r>
         <w:rPr>
           <w:rFonts w:ascii="Consolas" w:eastAsia="Times New Roman" w:hAnsi="Consolas" w:cs="Times New Roman"/>
@@ -6028,7 +5212,6 @@
         </w:rPr>
         <w:br/>
       </w:r>
-      <w:proofErr w:type="spellStart"/>
       <w:r>
         <w:rPr>
           <w:rFonts w:ascii="Consolas" w:eastAsia="Times New Roman" w:hAnsi="Consolas" w:cs="Times New Roman"/>
@@ -6041,7 +5224,6 @@
         </w:rPr>
         <w:t>plot</w:t>
       </w:r>
-      <w:proofErr w:type="spellEnd"/>
       <w:r>
         <w:rPr>
           <w:rFonts w:ascii="Consolas" w:eastAsia="Times New Roman" w:hAnsi="Consolas" w:cs="Times New Roman"/>
@@ -6203,6 +5385,344 @@
         <w:ind w:left="720"/>
         <w:rPr>
           <w:rFonts w:ascii="Arial" w:hAnsi="Arial" w:cs="Arial"/>
+          <w:color w:val="333333"/>
+          <w:sz w:val="24"/>
+          <w:szCs w:val="24"/>
+          <w:shd w:val="clear" w:color="auto" w:fill="FFFFFF"/>
+        </w:rPr>
+      </w:pPr>
+      <w:r>
+        <w:rPr>
+          <w:rFonts w:ascii="Arial" w:hAnsi="Arial" w:cs="Arial"/>
+          <w:color w:val="333333"/>
+          <w:sz w:val="24"/>
+          <w:szCs w:val="24"/>
+          <w:shd w:val="clear" w:color="auto" w:fill="FFFFFF"/>
+        </w:rPr>
+        <w:t xml:space="preserve">Al predecir </w:t>
+      </w:r>
+      <w:r>
+        <w:rPr>
+          <w:rFonts w:ascii="Arial" w:hAnsi="Arial" w:cs="Arial"/>
+          <w:color w:val="333333"/>
+          <w:sz w:val="24"/>
+          <w:szCs w:val="24"/>
+          <w:shd w:val="clear" w:color="auto" w:fill="FFFFFF"/>
+        </w:rPr>
+        <w:t>el modelo 2, obtenemos una precisión del 84%</w:t>
+      </w:r>
+    </w:p>
+    <w:p>
+      <w:pPr>
+        <w:pStyle w:val="Prrafodelista"/>
+        <w:shd w:val="clear" w:color="auto" w:fill="303841"/>
+        <w:spacing w:after="0" w:line="240" w:lineRule="auto"/>
+        <w:ind w:left="360"/>
+        <w:rPr>
+          <w:rFonts w:ascii="Consolas" w:eastAsia="Times New Roman" w:hAnsi="Consolas" w:cs="Times New Roman"/>
+          <w:color w:val="D8DEE9"/>
+          <w:sz w:val="20"/>
+          <w:szCs w:val="20"/>
+          <w:lang w:val="en-US" w:eastAsia="es-PE"/>
+        </w:rPr>
+      </w:pPr>
+      <w:r>
+        <w:rPr>
+          <w:rFonts w:ascii="Consolas" w:eastAsia="Times New Roman" w:hAnsi="Consolas" w:cs="Times New Roman"/>
+          <w:color w:val="A6ACB9"/>
+          <w:sz w:val="20"/>
+          <w:szCs w:val="20"/>
+          <w:lang w:val="en-US" w:eastAsia="es-PE"/>
+        </w:rPr>
+        <w:t># predecir modelo</w:t>
+      </w:r>
+      <w:r>
+        <w:rPr>
+          <w:rFonts w:ascii="Consolas" w:eastAsia="Times New Roman" w:hAnsi="Consolas" w:cs="Times New Roman"/>
+          <w:color w:val="D8DEE9"/>
+          <w:sz w:val="20"/>
+          <w:szCs w:val="20"/>
+          <w:lang w:val="en-US" w:eastAsia="es-PE"/>
+        </w:rPr>
+        <w:br/>
+        <w:t>predecir</w:t>
+      </w:r>
+      <w:r>
+        <w:rPr>
+          <w:rFonts w:ascii="Consolas" w:eastAsia="Times New Roman" w:hAnsi="Consolas" w:cs="Times New Roman"/>
+          <w:color w:val="F97B58"/>
+          <w:sz w:val="20"/>
+          <w:szCs w:val="20"/>
+          <w:lang w:val="en-US" w:eastAsia="es-PE"/>
+        </w:rPr>
+        <w:t>&lt;-</w:t>
+      </w:r>
+      <w:r>
+        <w:rPr>
+          <w:rFonts w:ascii="Consolas" w:eastAsia="Times New Roman" w:hAnsi="Consolas" w:cs="Times New Roman"/>
+          <w:i/>
+          <w:iCs/>
+          <w:color w:val="6699CC"/>
+          <w:sz w:val="20"/>
+          <w:szCs w:val="20"/>
+          <w:lang w:val="en-US" w:eastAsia="es-PE"/>
+        </w:rPr>
+        <w:t>predict</w:t>
+      </w:r>
+      <w:r>
+        <w:rPr>
+          <w:rFonts w:ascii="Consolas" w:eastAsia="Times New Roman" w:hAnsi="Consolas" w:cs="Times New Roman"/>
+          <w:color w:val="FFFFFF"/>
+          <w:sz w:val="20"/>
+          <w:szCs w:val="20"/>
+          <w:lang w:val="en-US" w:eastAsia="es-PE"/>
+        </w:rPr>
+        <w:t>(</w:t>
+      </w:r>
+      <w:r>
+        <w:rPr>
+          <w:rFonts w:ascii="Consolas" w:eastAsia="Times New Roman" w:hAnsi="Consolas" w:cs="Times New Roman"/>
+          <w:color w:val="D8DEE9"/>
+          <w:sz w:val="20"/>
+          <w:szCs w:val="20"/>
+          <w:lang w:val="en-US" w:eastAsia="es-PE"/>
+        </w:rPr>
+        <w:t>modelo2</w:t>
+      </w:r>
+      <w:r>
+        <w:rPr>
+          <w:rFonts w:ascii="Consolas" w:eastAsia="Times New Roman" w:hAnsi="Consolas" w:cs="Times New Roman"/>
+          <w:color w:val="A6ACB9"/>
+          <w:sz w:val="20"/>
+          <w:szCs w:val="20"/>
+          <w:lang w:val="en-US" w:eastAsia="es-PE"/>
+        </w:rPr>
+        <w:t>,</w:t>
+      </w:r>
+      <w:r>
+        <w:rPr>
+          <w:rFonts w:ascii="Consolas" w:eastAsia="Times New Roman" w:hAnsi="Consolas" w:cs="Times New Roman"/>
+          <w:color w:val="D8DEE9"/>
+          <w:sz w:val="20"/>
+          <w:szCs w:val="20"/>
+          <w:lang w:val="en-US" w:eastAsia="es-PE"/>
+        </w:rPr>
+        <w:t>test</w:t>
+      </w:r>
+      <w:r>
+        <w:rPr>
+          <w:rFonts w:ascii="Consolas" w:eastAsia="Times New Roman" w:hAnsi="Consolas" w:cs="Times New Roman"/>
+          <w:color w:val="FFFFFF"/>
+          <w:sz w:val="20"/>
+          <w:szCs w:val="20"/>
+          <w:lang w:val="en-US" w:eastAsia="es-PE"/>
+        </w:rPr>
+        <w:t>)</w:t>
+      </w:r>
+      <w:r>
+        <w:rPr>
+          <w:rFonts w:ascii="Consolas" w:eastAsia="Times New Roman" w:hAnsi="Consolas" w:cs="Times New Roman"/>
+          <w:color w:val="D8DEE9"/>
+          <w:sz w:val="20"/>
+          <w:szCs w:val="20"/>
+          <w:lang w:val="en-US" w:eastAsia="es-PE"/>
+        </w:rPr>
+        <w:br/>
+      </w:r>
+      <w:r>
+        <w:rPr>
+          <w:rFonts w:ascii="Consolas" w:eastAsia="Times New Roman" w:hAnsi="Consolas" w:cs="Times New Roman"/>
+          <w:color w:val="6699CC"/>
+          <w:sz w:val="20"/>
+          <w:szCs w:val="20"/>
+          <w:lang w:val="en-US" w:eastAsia="es-PE"/>
+        </w:rPr>
+        <w:t>confusionMatrix</w:t>
+      </w:r>
+      <w:r>
+        <w:rPr>
+          <w:rFonts w:ascii="Consolas" w:eastAsia="Times New Roman" w:hAnsi="Consolas" w:cs="Times New Roman"/>
+          <w:color w:val="FFFFFF"/>
+          <w:sz w:val="20"/>
+          <w:szCs w:val="20"/>
+          <w:lang w:val="en-US" w:eastAsia="es-PE"/>
+        </w:rPr>
+        <w:t>(</w:t>
+      </w:r>
+      <w:r>
+        <w:rPr>
+          <w:rFonts w:ascii="Consolas" w:eastAsia="Times New Roman" w:hAnsi="Consolas" w:cs="Times New Roman"/>
+          <w:i/>
+          <w:iCs/>
+          <w:color w:val="6699CC"/>
+          <w:sz w:val="20"/>
+          <w:szCs w:val="20"/>
+          <w:lang w:val="en-US" w:eastAsia="es-PE"/>
+        </w:rPr>
+        <w:t>table</w:t>
+      </w:r>
+      <w:r>
+        <w:rPr>
+          <w:rFonts w:ascii="Consolas" w:eastAsia="Times New Roman" w:hAnsi="Consolas" w:cs="Times New Roman"/>
+          <w:color w:val="FFFFFF"/>
+          <w:sz w:val="20"/>
+          <w:szCs w:val="20"/>
+          <w:lang w:val="en-US" w:eastAsia="es-PE"/>
+        </w:rPr>
+        <w:t>(</w:t>
+      </w:r>
+      <w:r>
+        <w:rPr>
+          <w:rFonts w:ascii="Consolas" w:eastAsia="Times New Roman" w:hAnsi="Consolas" w:cs="Times New Roman"/>
+          <w:color w:val="D8DEE9"/>
+          <w:sz w:val="20"/>
+          <w:szCs w:val="20"/>
+          <w:lang w:val="en-US" w:eastAsia="es-PE"/>
+        </w:rPr>
+        <w:t>test</w:t>
+      </w:r>
+      <w:r>
+        <w:rPr>
+          <w:rFonts w:ascii="Consolas" w:eastAsia="Times New Roman" w:hAnsi="Consolas" w:cs="Times New Roman"/>
+          <w:color w:val="C695C6"/>
+          <w:sz w:val="20"/>
+          <w:szCs w:val="20"/>
+          <w:lang w:val="en-US" w:eastAsia="es-PE"/>
+        </w:rPr>
+        <w:t>$</w:t>
+      </w:r>
+      <w:r>
+        <w:rPr>
+          <w:rFonts w:ascii="Consolas" w:eastAsia="Times New Roman" w:hAnsi="Consolas" w:cs="Times New Roman"/>
+          <w:color w:val="D8DEE9"/>
+          <w:sz w:val="20"/>
+          <w:szCs w:val="20"/>
+          <w:lang w:val="en-US" w:eastAsia="es-PE"/>
+        </w:rPr>
+        <w:t>output</w:t>
+      </w:r>
+      <w:r>
+        <w:rPr>
+          <w:rFonts w:ascii="Consolas" w:eastAsia="Times New Roman" w:hAnsi="Consolas" w:cs="Times New Roman"/>
+          <w:color w:val="A6ACB9"/>
+          <w:sz w:val="20"/>
+          <w:szCs w:val="20"/>
+          <w:lang w:val="en-US" w:eastAsia="es-PE"/>
+        </w:rPr>
+        <w:t>,</w:t>
+      </w:r>
+      <w:r>
+        <w:rPr>
+          <w:rFonts w:ascii="Consolas" w:eastAsia="Times New Roman" w:hAnsi="Consolas" w:cs="Times New Roman"/>
+          <w:color w:val="D8DEE9"/>
+          <w:sz w:val="20"/>
+          <w:szCs w:val="20"/>
+          <w:lang w:val="en-US" w:eastAsia="es-PE"/>
+        </w:rPr>
+        <w:t xml:space="preserve"> predecir</w:t>
+      </w:r>
+      <w:r>
+        <w:rPr>
+          <w:rFonts w:ascii="Consolas" w:eastAsia="Times New Roman" w:hAnsi="Consolas" w:cs="Times New Roman"/>
+          <w:color w:val="FFFFFF"/>
+          <w:sz w:val="20"/>
+          <w:szCs w:val="20"/>
+          <w:lang w:val="en-US" w:eastAsia="es-PE"/>
+        </w:rPr>
+        <w:t>)</w:t>
+      </w:r>
+      <w:r>
+        <w:rPr>
+          <w:rFonts w:ascii="Consolas" w:eastAsia="Times New Roman" w:hAnsi="Consolas" w:cs="Times New Roman"/>
+          <w:color w:val="A6ACB9"/>
+          <w:sz w:val="20"/>
+          <w:szCs w:val="20"/>
+          <w:lang w:val="en-US" w:eastAsia="es-PE"/>
+        </w:rPr>
+        <w:t>,</w:t>
+      </w:r>
+      <w:r>
+        <w:rPr>
+          <w:rFonts w:ascii="Consolas" w:eastAsia="Times New Roman" w:hAnsi="Consolas" w:cs="Times New Roman"/>
+          <w:color w:val="F9AE58"/>
+          <w:sz w:val="20"/>
+          <w:szCs w:val="20"/>
+          <w:lang w:val="en-US" w:eastAsia="es-PE"/>
+        </w:rPr>
+        <w:t>positive</w:t>
+      </w:r>
+      <w:r>
+        <w:rPr>
+          <w:rFonts w:ascii="Consolas" w:eastAsia="Times New Roman" w:hAnsi="Consolas" w:cs="Times New Roman"/>
+          <w:color w:val="F97B58"/>
+          <w:sz w:val="20"/>
+          <w:szCs w:val="20"/>
+          <w:lang w:val="en-US" w:eastAsia="es-PE"/>
+        </w:rPr>
+        <w:t>=</w:t>
+      </w:r>
+      <w:r>
+        <w:rPr>
+          <w:rFonts w:ascii="Consolas" w:eastAsia="Times New Roman" w:hAnsi="Consolas" w:cs="Times New Roman"/>
+          <w:color w:val="5FB4B4"/>
+          <w:sz w:val="20"/>
+          <w:szCs w:val="20"/>
+          <w:lang w:val="en-US" w:eastAsia="es-PE"/>
+        </w:rPr>
+        <w:t>"</w:t>
+      </w:r>
+      <w:r>
+        <w:rPr>
+          <w:rFonts w:ascii="Consolas" w:eastAsia="Times New Roman" w:hAnsi="Consolas" w:cs="Times New Roman"/>
+          <w:color w:val="99C794"/>
+          <w:sz w:val="20"/>
+          <w:szCs w:val="20"/>
+          <w:lang w:val="en-US" w:eastAsia="es-PE"/>
+        </w:rPr>
+        <w:t>1</w:t>
+      </w:r>
+      <w:r>
+        <w:rPr>
+          <w:rFonts w:ascii="Consolas" w:eastAsia="Times New Roman" w:hAnsi="Consolas" w:cs="Times New Roman"/>
+          <w:color w:val="5FB4B4"/>
+          <w:sz w:val="20"/>
+          <w:szCs w:val="20"/>
+          <w:lang w:val="en-US" w:eastAsia="es-PE"/>
+        </w:rPr>
+        <w:t>"</w:t>
+      </w:r>
+      <w:r>
+        <w:rPr>
+          <w:rFonts w:ascii="Consolas" w:eastAsia="Times New Roman" w:hAnsi="Consolas" w:cs="Times New Roman"/>
+          <w:color w:val="FFFFFF"/>
+          <w:sz w:val="20"/>
+          <w:szCs w:val="20"/>
+          <w:lang w:val="en-US" w:eastAsia="es-PE"/>
+        </w:rPr>
+        <w:t>)</w:t>
+      </w:r>
+    </w:p>
+    <w:p>
+      <w:pPr>
+        <w:ind w:left="720"/>
+        <w:rPr>
+          <w:rFonts w:ascii="Arial" w:hAnsi="Arial" w:cs="Arial"/>
+          <w:b/>
+          <w:bCs/>
+          <w:color w:val="333333"/>
+          <w:sz w:val="24"/>
+          <w:szCs w:val="24"/>
+          <w:shd w:val="clear" w:color="auto" w:fill="FFFFFF"/>
+          <w:lang w:val="en-US"/>
+        </w:rPr>
+      </w:pPr>
+    </w:p>
+    <w:p>
+      <w:pPr>
+        <w:ind w:left="720"/>
+        <w:jc w:val="center"/>
+        <w:rPr>
+          <w:rFonts w:ascii="Arial" w:hAnsi="Arial" w:cs="Arial"/>
           <w:b/>
           <w:bCs/>
           <w:color w:val="333333"/>
@@ -6222,9 +5742,9 @@
           <w:shd w:val="clear" w:color="auto" w:fill="FFFFFF"/>
         </w:rPr>
         <w:drawing>
-          <wp:inline distT="0" distB="0" distL="0" distR="0" wp14:anchorId="6DD7457F" wp14:editId="769207A7">
-            <wp:extent cx="4753638" cy="4001058"/>
-            <wp:effectExtent l="0" t="0" r="8890" b="0"/>
+          <wp:inline distT="0" distB="0" distL="0" distR="0" wp14:anchorId="6DD7457F" wp14:editId="167725B6">
+            <wp:extent cx="3825013" cy="3219450"/>
+            <wp:effectExtent l="0" t="0" r="4445" b="0"/>
             <wp:docPr id="6" name="Imagen 6" descr="Texto&#10;&#10;Descripción generada automáticamente"/>
             <wp:cNvGraphicFramePr>
               <a:graphicFrameLocks xmlns:a="http://schemas.openxmlformats.org/drawingml/2006/main" noChangeAspect="1"/>
@@ -6245,7 +5765,7 @@
                   <pic:spPr>
                     <a:xfrm>
                       <a:off x="0" y="0"/>
-                      <a:ext cx="4753638" cy="4001058"/>
+                      <a:ext cx="3828789" cy="3222629"/>
                     </a:xfrm>
                     <a:prstGeom prst="rect">
                       <a:avLst/>
@@ -6327,7 +5847,6 @@
           <w:szCs w:val="24"/>
           <w:shd w:val="clear" w:color="auto" w:fill="FFFFFF"/>
         </w:rPr>
-        <w:lastRenderedPageBreak/>
         <w:t>E</w:t>
       </w:r>
       <w:r>
@@ -6341,6 +5860,31 @@
           <w:shd w:val="clear" w:color="auto" w:fill="FFFFFF"/>
         </w:rPr>
         <w:t>nviar data nueva</w:t>
+      </w:r>
+    </w:p>
+    <w:p>
+      <w:pPr>
+        <w:pStyle w:val="Prrafodelista"/>
+        <w:ind w:left="360" w:firstLine="348"/>
+        <w:rPr>
+          <w:rFonts w:ascii="Arial" w:hAnsi="Arial" w:cs="Arial"/>
+          <w:color w:val="333333"/>
+          <w:sz w:val="24"/>
+          <w:szCs w:val="24"/>
+          <w:shd w:val="clear" w:color="auto" w:fill="FFFFFF"/>
+          <w:lang w:val="en-US"/>
+        </w:rPr>
+      </w:pPr>
+      <w:r>
+        <w:rPr>
+          <w:rFonts w:ascii="Arial" w:hAnsi="Arial" w:cs="Arial"/>
+          <w:color w:val="333333"/>
+          <w:sz w:val="24"/>
+          <w:szCs w:val="24"/>
+          <w:shd w:val="clear" w:color="auto" w:fill="FFFFFF"/>
+          <w:lang w:val="en-US"/>
+        </w:rPr>
+        <w:t>Resultado Obtenido:</w:t>
       </w:r>
     </w:p>
     <w:p>
@@ -6416,6 +5960,120 @@
     <w:p>
       <w:pPr>
         <w:pStyle w:val="Prrafodelista"/>
+        <w:ind w:left="360"/>
+        <w:rPr>
+          <w:rFonts w:ascii="Arial" w:hAnsi="Arial" w:cs="Arial"/>
+          <w:b/>
+          <w:bCs/>
+          <w:color w:val="333333"/>
+          <w:sz w:val="24"/>
+          <w:szCs w:val="24"/>
+          <w:shd w:val="clear" w:color="auto" w:fill="FFFFFF"/>
+        </w:rPr>
+      </w:pPr>
+    </w:p>
+    <w:p>
+      <w:pPr>
+        <w:ind w:left="705"/>
+        <w:jc w:val="both"/>
+        <w:rPr>
+          <w:rFonts w:ascii="Arial" w:hAnsi="Arial" w:cs="Arial"/>
+          <w:sz w:val="24"/>
+          <w:szCs w:val="24"/>
+          <w:shd w:val="clear" w:color="auto" w:fill="FFFFFF"/>
+        </w:rPr>
+      </w:pPr>
+      <w:r>
+        <w:rPr>
+          <w:rFonts w:ascii="Arial" w:hAnsi="Arial" w:cs="Arial"/>
+          <w:sz w:val="24"/>
+          <w:szCs w:val="24"/>
+          <w:shd w:val="clear" w:color="auto" w:fill="FFFFFF"/>
+        </w:rPr>
+        <w:t xml:space="preserve">Como se puede observar </w:t>
+      </w:r>
+      <w:r>
+        <w:rPr>
+          <w:rFonts w:ascii="Arial" w:hAnsi="Arial" w:cs="Arial"/>
+          <w:sz w:val="24"/>
+          <w:szCs w:val="24"/>
+          <w:shd w:val="clear" w:color="auto" w:fill="FFFFFF"/>
+        </w:rPr>
+        <w:t xml:space="preserve">tras ingresar los datos de una persona de 93 años, con tipo de dolor en el pecho 3, con una </w:t>
+      </w:r>
+      <w:r>
+        <w:rPr>
+          <w:rFonts w:ascii="Arial" w:hAnsi="Arial" w:cs="Arial"/>
+          <w:sz w:val="24"/>
+          <w:szCs w:val="24"/>
+          <w:shd w:val="clear" w:color="auto" w:fill="FFFFFF"/>
+        </w:rPr>
+        <w:t>Depresión del ST inducida por el ejercicio en relación con el reposo</w:t>
+      </w:r>
+      <w:r>
+        <w:rPr>
+          <w:rFonts w:ascii="Arial" w:hAnsi="Arial" w:cs="Arial"/>
+          <w:sz w:val="24"/>
+          <w:szCs w:val="24"/>
+          <w:shd w:val="clear" w:color="auto" w:fill="FFFFFF"/>
+        </w:rPr>
+        <w:t xml:space="preserve"> (old Peak)=2.3 y una </w:t>
+      </w:r>
+      <w:r>
+        <w:rPr>
+          <w:rFonts w:ascii="Arial" w:hAnsi="Arial" w:cs="Arial"/>
+          <w:sz w:val="24"/>
+          <w:szCs w:val="24"/>
+          <w:shd w:val="clear" w:color="auto" w:fill="FFFFFF"/>
+        </w:rPr>
+        <w:t>Pendiente del segmento ST de ejercicio máximo</w:t>
+      </w:r>
+      <w:r>
+        <w:rPr>
+          <w:rFonts w:ascii="Arial" w:hAnsi="Arial" w:cs="Arial"/>
+          <w:sz w:val="24"/>
+          <w:szCs w:val="24"/>
+          <w:shd w:val="clear" w:color="auto" w:fill="FFFFFF"/>
+        </w:rPr>
+        <w:t xml:space="preserve"> (slp)=0, el resultado obtenido es una gran probabilidad de sufrir un ataque al corazón</w:t>
+      </w:r>
+      <w:r>
+        <w:rPr>
+          <w:rFonts w:ascii="Arial" w:hAnsi="Arial" w:cs="Arial"/>
+          <w:sz w:val="24"/>
+          <w:szCs w:val="24"/>
+          <w:shd w:val="clear" w:color="auto" w:fill="FFFFFF"/>
+        </w:rPr>
+        <w:t>, mismo resultado obtenido por el modelo 1</w:t>
+      </w:r>
+      <w:r>
+        <w:rPr>
+          <w:rFonts w:ascii="Arial" w:hAnsi="Arial" w:cs="Arial"/>
+          <w:sz w:val="24"/>
+          <w:szCs w:val="24"/>
+          <w:shd w:val="clear" w:color="auto" w:fill="FFFFFF"/>
+        </w:rPr>
+        <w:t>.</w:t>
+      </w:r>
+    </w:p>
+    <w:p>
+      <w:pPr>
+        <w:pStyle w:val="Prrafodelista"/>
+        <w:ind w:left="360"/>
+        <w:rPr>
+          <w:rFonts w:ascii="Arial" w:hAnsi="Arial" w:cs="Arial"/>
+          <w:b/>
+          <w:bCs/>
+          <w:color w:val="333333"/>
+          <w:sz w:val="24"/>
+          <w:szCs w:val="24"/>
+          <w:shd w:val="clear" w:color="auto" w:fill="FFFFFF"/>
+        </w:rPr>
+      </w:pPr>
+    </w:p>
+    <w:p>
+      <w:pPr>
+        <w:pStyle w:val="Prrafodelista"/>
         <w:numPr>
           <w:ilvl w:val="0"/>
           <w:numId w:val="1"/>
@@ -6469,18 +6127,47 @@
     </w:p>
     <w:p>
       <w:pPr>
-        <w:pStyle w:val="Prrafodelista"/>
-        <w:ind w:left="360"/>
-        <w:rPr>
-          <w:rFonts w:ascii="Arial" w:hAnsi="Arial" w:cs="Arial"/>
-          <w:b/>
-          <w:bCs/>
-          <w:color w:val="333333"/>
-          <w:sz w:val="24"/>
-          <w:szCs w:val="24"/>
-          <w:shd w:val="clear" w:color="auto" w:fill="FFFFFF"/>
-        </w:rPr>
-      </w:pPr>
+        <w:jc w:val="both"/>
+        <w:rPr>
+          <w:rFonts w:ascii="Arial" w:hAnsi="Arial" w:cs="Arial"/>
+          <w:color w:val="333333"/>
+          <w:sz w:val="24"/>
+          <w:szCs w:val="24"/>
+          <w:shd w:val="clear" w:color="auto" w:fill="FFFFFF"/>
+        </w:rPr>
+      </w:pPr>
+      <w:r>
+        <w:rPr>
+          <w:rFonts w:ascii="Arial" w:hAnsi="Arial" w:cs="Arial"/>
+          <w:color w:val="333333"/>
+          <w:sz w:val="24"/>
+          <w:szCs w:val="24"/>
+          <w:shd w:val="clear" w:color="auto" w:fill="FFFFFF"/>
+        </w:rPr>
+        <w:t xml:space="preserve">El modelo a escoger luego de las pruebas realizadas sería el modelo Random Forest, por obtener valores de precisión mayores a 0.8 u 80%, a diferencia del modelo 1 (Árbol de decisiones), que en algunos casos obtuvo valores por debajo 80%. </w:t>
+      </w:r>
+    </w:p>
+    <w:p>
+      <w:pPr>
+        <w:jc w:val="both"/>
+        <w:rPr>
+          <w:rFonts w:ascii="Arial" w:hAnsi="Arial" w:cs="Arial"/>
+          <w:color w:val="333333"/>
+          <w:sz w:val="24"/>
+          <w:szCs w:val="24"/>
+          <w:shd w:val="clear" w:color="auto" w:fill="FFFFFF"/>
+        </w:rPr>
+      </w:pPr>
+      <w:r>
+        <w:rPr>
+          <w:rFonts w:ascii="Arial" w:hAnsi="Arial" w:cs="Arial"/>
+          <w:color w:val="333333"/>
+          <w:sz w:val="24"/>
+          <w:szCs w:val="24"/>
+          <w:shd w:val="clear" w:color="auto" w:fill="FFFFFF"/>
+        </w:rPr>
+        <w:t>Otra razón por la que se escoge el Modelo 2, es por la facilidad de interpretación, ya que muestra el valor directo de 0 o 1, que ya representa una mayor o menor probabilidad de sufrir un ataque cardiaco, a diferencia del modelo 1, que requiere una evaluación adicional del porcentaje de pertenencia para el output “0” o “1”.</w:t>
+      </w:r>
     </w:p>
     <w:p>
       <w:pPr>
@@ -7305,6 +6992,7 @@
   <w:style w:type="paragraph" w:default="1" w:styleId="Normal">
     <w:name w:val="Normal"/>
     <w:qFormat/>
+    <w:rsid w:val="00BD6869"/>
   </w:style>
   <w:style w:type="character" w:default="1" w:styleId="Fuentedeprrafopredeter">
     <w:name w:val="Default Paragraph Font"/>

</xml_diff>